<commit_message>
Doct: se cambia grafica
</commit_message>
<xml_diff>
--- a/Manual Tecnico/Manual Tecnico.docx
+++ b/Manual Tecnico/Manual Tecnico.docx
@@ -75,7 +75,6 @@
           <w:lang w:val="en-US"/>
         </w:rPr>
       </w:pPr>
-      <w:proofErr w:type="spellStart"/>
       <w:r>
         <w:rPr>
           <w:rFonts w:cs="Times New Roman"/>
@@ -83,17 +82,7 @@
           <w:szCs w:val="24"/>
           <w:lang w:val="en-US"/>
         </w:rPr>
-        <w:t>Heleen</w:t>
-      </w:r>
-      <w:proofErr w:type="spellEnd"/>
-      <w:r>
-        <w:rPr>
-          <w:rFonts w:cs="Times New Roman"/>
-          <w:bCs/>
-          <w:szCs w:val="24"/>
-          <w:lang w:val="en-US"/>
-        </w:rPr>
-        <w:t xml:space="preserve"> </w:t>
+        <w:t xml:space="preserve">Heleen </w:t>
       </w:r>
       <w:r>
         <w:rPr>
@@ -4177,15 +4166,7 @@
     </w:p>
     <w:p>
       <w:r>
-        <w:t>Ingresa a su navegador de más confianza (</w:t>
-      </w:r>
-      <w:proofErr w:type="spellStart"/>
-      <w:r>
-        <w:t>FireFox</w:t>
-      </w:r>
-      <w:proofErr w:type="spellEnd"/>
-      <w:r>
-        <w:t>, Google Chrome, etc.)</w:t>
+        <w:t>Ingresa a su navegador de más confianza (FireFox, Google Chrome, etc.)</w:t>
       </w:r>
     </w:p>
     <w:p>
@@ -4493,15 +4474,7 @@
     </w:p>
     <w:p>
       <w:r>
-        <w:t>Navegadores de más confianza (</w:t>
-      </w:r>
-      <w:proofErr w:type="spellStart"/>
-      <w:r>
-        <w:t>FireFox</w:t>
-      </w:r>
-      <w:proofErr w:type="spellEnd"/>
-      <w:r>
-        <w:t>, Google Chrome, etc.)</w:t>
+        <w:t>Navegadores de más confianza (FireFox, Google Chrome, etc.)</w:t>
       </w:r>
     </w:p>
     <w:p/>
@@ -4587,243 +4560,153 @@
           <w:b/>
           <w:bCs/>
         </w:rPr>
-        <w:t xml:space="preserve">MySQL </w:t>
-      </w:r>
-      <w:proofErr w:type="spellStart"/>
-      <w:r>
+        <w:t>MySQL Workbench</w:t>
+      </w:r>
+      <w:bookmarkEnd w:id="12"/>
+    </w:p>
+    <w:p>
+      <w:r>
+        <w:t>E</w:t>
+      </w:r>
+      <w:r>
+        <w:t>s una herramienta visual de diseño de bases de datos que integra desarrollo de software, administración de bases de datos, diseño de bases de datos, gestión y mantenimiento para el sistema de base de datos MySQL.</w:t>
+      </w:r>
+    </w:p>
+    <w:p/>
+    <w:p>
+      <w:pPr>
+        <w:pStyle w:val="Ttulo2"/>
         <w:rPr>
           <w:b/>
           <w:bCs/>
         </w:rPr>
-        <w:t>Workbench</w:t>
-      </w:r>
-      <w:bookmarkEnd w:id="12"/>
-      <w:proofErr w:type="spellEnd"/>
-    </w:p>
-    <w:p>
-      <w:r>
-        <w:t>E</w:t>
-      </w:r>
-      <w:r>
-        <w:t>s una herramienta visual de diseño de bases de datos que integra desarrollo de software, administración de bases de datos, diseño de bases de datos, gestión y mantenimiento para el sistema de base de datos MySQL.</w:t>
-      </w:r>
-    </w:p>
-    <w:p/>
-    <w:p>
-      <w:pPr>
-        <w:pStyle w:val="Ttulo2"/>
+      </w:pPr>
+      <w:bookmarkStart w:id="13" w:name="_Toc79419145"/>
+      <w:r>
         <w:rPr>
           <w:b/>
           <w:bCs/>
         </w:rPr>
-      </w:pPr>
-      <w:bookmarkStart w:id="13" w:name="_Toc79419145"/>
-      <w:r>
+        <w:t>PHP</w:t>
+      </w:r>
+      <w:bookmarkEnd w:id="13"/>
+    </w:p>
+    <w:p>
+      <w:r>
+        <w:t>PHP (acrónimo recursivo de PHP</w:t>
+      </w:r>
+      <w:r>
+        <w:t>-</w:t>
+      </w:r>
+      <w:r>
+        <w:t xml:space="preserve"> Hypertext Preprocessor) es un lenguaje de código abierto muy popular especialmente adecuado para el desarrollo web y que puede ser incrustado en HTML.</w:t>
+      </w:r>
+    </w:p>
+    <w:p/>
+    <w:p>
+      <w:pPr>
+        <w:pStyle w:val="Ttulo2"/>
+        <w:ind w:firstLine="0"/>
         <w:rPr>
           <w:b/>
           <w:bCs/>
         </w:rPr>
-        <w:t>PHP</w:t>
-      </w:r>
-      <w:bookmarkEnd w:id="13"/>
-    </w:p>
-    <w:p>
-      <w:r>
-        <w:t>PHP (acrónimo recursivo de PHP</w:t>
-      </w:r>
-      <w:r>
-        <w:t>-</w:t>
-      </w:r>
-      <w:r>
-        <w:t xml:space="preserve"> </w:t>
-      </w:r>
-      <w:proofErr w:type="spellStart"/>
-      <w:r>
-        <w:t>Hypertext</w:t>
-      </w:r>
-      <w:proofErr w:type="spellEnd"/>
-      <w:r>
-        <w:t xml:space="preserve"> </w:t>
-      </w:r>
-      <w:proofErr w:type="spellStart"/>
-      <w:r>
-        <w:t>Preprocessor</w:t>
-      </w:r>
-      <w:proofErr w:type="spellEnd"/>
-      <w:r>
-        <w:t>) es un lenguaje de código abierto muy popular especialmente adecuado para el desarrollo web y que puede ser incrustado en HTML.</w:t>
-      </w:r>
-    </w:p>
-    <w:p/>
-    <w:p>
-      <w:pPr>
-        <w:pStyle w:val="Ttulo2"/>
-        <w:ind w:firstLine="0"/>
+      </w:pPr>
+      <w:r>
         <w:rPr>
           <w:b/>
           <w:bCs/>
         </w:rPr>
-      </w:pPr>
+        <w:t xml:space="preserve">  </w:t>
+      </w:r>
+      <w:bookmarkStart w:id="14" w:name="_Toc79419146"/>
       <w:r>
         <w:rPr>
           <w:b/>
           <w:bCs/>
         </w:rPr>
-        <w:t xml:space="preserve">  </w:t>
-      </w:r>
-      <w:bookmarkStart w:id="14" w:name="_Toc79419146"/>
-      <w:r>
+        <w:t>HTML</w:t>
+      </w:r>
+      <w:bookmarkEnd w:id="14"/>
+    </w:p>
+    <w:p>
+      <w:r>
+        <w:t>HTML, siglas en inglés de HyperText Markup Language (‘lenguaje de marcado de hipertexto’), hace referencia al lenguaje de marcado para la elaboración de páginas web. Es un estándar que sirve de referencia del software que conecta con la elaboración de páginas web en sus diferentes versiones, define una estructura básica y un código (denominado código HTML) para la definición de contenido de una página web, como texto, imágenes, videos, juegos, entre otros.</w:t>
+      </w:r>
+    </w:p>
+    <w:p/>
+    <w:p>
+      <w:pPr>
+        <w:pStyle w:val="Ttulo2"/>
         <w:rPr>
           <w:b/>
           <w:bCs/>
         </w:rPr>
-        <w:t>HTML</w:t>
-      </w:r>
-      <w:bookmarkEnd w:id="14"/>
-    </w:p>
-    <w:p>
-      <w:r>
-        <w:t xml:space="preserve">HTML, siglas en inglés de </w:t>
-      </w:r>
-      <w:proofErr w:type="spellStart"/>
-      <w:r>
-        <w:t>HyperText</w:t>
-      </w:r>
-      <w:proofErr w:type="spellEnd"/>
-      <w:r>
-        <w:t xml:space="preserve"> </w:t>
-      </w:r>
-      <w:proofErr w:type="spellStart"/>
-      <w:r>
-        <w:t>Markup</w:t>
-      </w:r>
-      <w:proofErr w:type="spellEnd"/>
-      <w:r>
-        <w:t xml:space="preserve"> </w:t>
-      </w:r>
-      <w:proofErr w:type="spellStart"/>
-      <w:r>
-        <w:t>Language</w:t>
-      </w:r>
-      <w:proofErr w:type="spellEnd"/>
-      <w:r>
-        <w:t xml:space="preserve"> (‘lenguaje de marcado de hipertexto’), hace referencia al lenguaje de marcado para la elaboración de páginas web. Es un estándar que sirve de referencia del software que conecta con la elaboración de páginas web en sus diferentes versiones, define una estructura básica y un código (denominado código HTML) para la definición de contenido de una página web, como texto, imágenes, videos, juegos, entre otros.</w:t>
-      </w:r>
-    </w:p>
-    <w:p/>
-    <w:p>
-      <w:pPr>
-        <w:pStyle w:val="Ttulo2"/>
+      </w:pPr>
+      <w:bookmarkStart w:id="15" w:name="_Toc79419147"/>
+      <w:r>
         <w:rPr>
           <w:b/>
           <w:bCs/>
         </w:rPr>
-      </w:pPr>
-      <w:bookmarkStart w:id="15" w:name="_Toc79419147"/>
-      <w:r>
+        <w:t>CSS</w:t>
+      </w:r>
+      <w:bookmarkEnd w:id="15"/>
+    </w:p>
+    <w:p>
+      <w:r>
+        <w:t>C</w:t>
+      </w:r>
+      <w:r>
+        <w:t>SS (en inglés Cascading Style Sheets) es lo que se denomina lenguaje de hojas de estilo en cascada y se usa para estilizar elementos escritos en un lenguaje de marcado como HTML. CSS separa el contenido de la representación visual del sitio.</w:t>
+      </w:r>
+    </w:p>
+    <w:p/>
+    <w:p>
+      <w:pPr>
+        <w:pStyle w:val="Ttulo2"/>
         <w:rPr>
           <w:b/>
           <w:bCs/>
         </w:rPr>
-        <w:t>CSS</w:t>
-      </w:r>
-      <w:bookmarkEnd w:id="15"/>
-    </w:p>
-    <w:p>
-      <w:r>
-        <w:t>C</w:t>
-      </w:r>
-      <w:r>
-        <w:t xml:space="preserve">SS (en inglés </w:t>
-      </w:r>
-      <w:proofErr w:type="spellStart"/>
-      <w:r>
-        <w:t>Cascading</w:t>
-      </w:r>
-      <w:proofErr w:type="spellEnd"/>
-      <w:r>
-        <w:t xml:space="preserve"> Style </w:t>
-      </w:r>
-      <w:proofErr w:type="spellStart"/>
-      <w:r>
-        <w:t>Sheets</w:t>
-      </w:r>
-      <w:proofErr w:type="spellEnd"/>
-      <w:r>
-        <w:t>) es lo que se denomina lenguaje de hojas de estilo en cascada y se usa para estilizar elementos escritos en un lenguaje de marcado como HTML. CSS separa el contenido de la representación visual del sitio.</w:t>
-      </w:r>
-    </w:p>
-    <w:p/>
-    <w:p>
-      <w:pPr>
-        <w:pStyle w:val="Ttulo2"/>
+      </w:pPr>
+      <w:bookmarkStart w:id="16" w:name="_Toc79419148"/>
+      <w:r>
         <w:rPr>
           <w:b/>
           <w:bCs/>
         </w:rPr>
-      </w:pPr>
-      <w:bookmarkStart w:id="16" w:name="_Toc79419148"/>
-      <w:r>
+        <w:t>Visual Studio Code</w:t>
+      </w:r>
+      <w:bookmarkEnd w:id="16"/>
+    </w:p>
+    <w:p>
+      <w:r>
+        <w:t>Visual Studio Code es una aplicación basada en Electron. Electron es un framework para programar aplicaciones gráficas de escritorio utilizando tecnologías web, e incluye Chromium (la versión libre de Google Chrome)</w:t>
+      </w:r>
+    </w:p>
+    <w:p/>
+    <w:p>
+      <w:pPr>
+        <w:pStyle w:val="Ttulo2"/>
         <w:rPr>
           <w:b/>
           <w:bCs/>
         </w:rPr>
-        <w:t xml:space="preserve">Visual Studio </w:t>
-      </w:r>
-      <w:proofErr w:type="spellStart"/>
+      </w:pPr>
+      <w:bookmarkStart w:id="17" w:name="_Toc79419149"/>
       <w:r>
         <w:rPr>
           <w:b/>
           <w:bCs/>
         </w:rPr>
-        <w:t>Code</w:t>
-      </w:r>
-      <w:bookmarkEnd w:id="16"/>
-      <w:proofErr w:type="spellEnd"/>
-    </w:p>
-    <w:p>
-      <w:r>
-        <w:t xml:space="preserve">Visual Studio </w:t>
-      </w:r>
-      <w:proofErr w:type="spellStart"/>
-      <w:r>
-        <w:t>Code</w:t>
-      </w:r>
-      <w:proofErr w:type="spellEnd"/>
-      <w:r>
-        <w:t xml:space="preserve"> es una aplicación basada en </w:t>
-      </w:r>
-      <w:proofErr w:type="spellStart"/>
-      <w:r>
-        <w:t>Electron</w:t>
-      </w:r>
-      <w:proofErr w:type="spellEnd"/>
-      <w:r>
-        <w:t xml:space="preserve">. </w:t>
-      </w:r>
-      <w:proofErr w:type="spellStart"/>
-      <w:r>
-        <w:t>Electron</w:t>
-      </w:r>
-      <w:proofErr w:type="spellEnd"/>
-      <w:r>
-        <w:t xml:space="preserve"> es un </w:t>
-      </w:r>
-      <w:proofErr w:type="spellStart"/>
-      <w:r>
-        <w:t>framework</w:t>
-      </w:r>
-      <w:proofErr w:type="spellEnd"/>
-      <w:r>
-        <w:t xml:space="preserve"> para programar aplicaciones gráficas de escritorio utilizando tecnologías web, e incluye </w:t>
-      </w:r>
-      <w:proofErr w:type="spellStart"/>
-      <w:r>
-        <w:t>Chromium</w:t>
-      </w:r>
-      <w:proofErr w:type="spellEnd"/>
-      <w:r>
-        <w:t xml:space="preserve"> (la versión libre de Google Chrome)</w:t>
+        <w:t>Sublime Text</w:t>
+      </w:r>
+      <w:bookmarkEnd w:id="17"/>
+    </w:p>
+    <w:p>
+      <w:r>
+        <w:t>Sublime Text es un editor de texto y editor de código fuente. Está escrito en C++ y Python para los plugins.​ Desarrollado originalmente como una extensión de Vim, con el tiempo fue creando una identidad propia. Aún conserva un modo de edición tipo vi llamado Vintage mode.</w:t>
       </w:r>
     </w:p>
     <w:p/>
@@ -4835,43 +4718,19 @@
           <w:bCs/>
         </w:rPr>
       </w:pPr>
-      <w:bookmarkStart w:id="17" w:name="_Toc79419149"/>
+      <w:bookmarkStart w:id="18" w:name="_Toc79419150"/>
       <w:r>
         <w:rPr>
           <w:b/>
           <w:bCs/>
         </w:rPr>
-        <w:t>Sublime Text</w:t>
-      </w:r>
-      <w:bookmarkEnd w:id="17"/>
-    </w:p>
-    <w:p>
-      <w:r>
-        <w:t xml:space="preserve">Sublime Text es un editor de texto y editor de código fuente. Está escrito en C++ y Python para los </w:t>
-      </w:r>
-      <w:proofErr w:type="spellStart"/>
-      <w:r>
-        <w:t>plugins</w:t>
-      </w:r>
-      <w:proofErr w:type="spellEnd"/>
-      <w:r>
-        <w:t xml:space="preserve">.​ Desarrollado originalmente como una extensión de </w:t>
-      </w:r>
-      <w:proofErr w:type="spellStart"/>
-      <w:r>
-        <w:t>Vim</w:t>
-      </w:r>
-      <w:proofErr w:type="spellEnd"/>
-      <w:r>
-        <w:t xml:space="preserve">, con el tiempo fue creando una identidad propia. Aún conserva un modo de edición tipo vi llamado Vintage </w:t>
-      </w:r>
-      <w:proofErr w:type="spellStart"/>
-      <w:r>
-        <w:t>mode</w:t>
-      </w:r>
-      <w:proofErr w:type="spellEnd"/>
-      <w:r>
-        <w:t>.</w:t>
+        <w:t>XAMPP</w:t>
+      </w:r>
+      <w:bookmarkEnd w:id="18"/>
+    </w:p>
+    <w:p>
+      <w:r>
+        <w:t>XAMPP es un paquete de software libre, que consiste principalmente en el sistema de gestión de bases de datos MySQL, el servidor web Apache y los intérpretes para lenguajes de script PHP y Perl. El nombre es en realidad un acrónimo: X (para cualquiera de los diferentes sistemas operativos), Apache, MariaDB/MySQL, PHP, Perl. A partir de la versión 5.6.15, XAMPP cambió la base de datos MySQL por MariaDB, un fork de MySQL con licencia GPL.</w:t>
       </w:r>
     </w:p>
     <w:p/>
@@ -4883,43 +4742,28 @@
           <w:bCs/>
         </w:rPr>
       </w:pPr>
-      <w:bookmarkStart w:id="18" w:name="_Toc79419150"/>
+      <w:r>
+        <w:lastRenderedPageBreak/>
+        <w:t xml:space="preserve"> </w:t>
+      </w:r>
+      <w:bookmarkStart w:id="19" w:name="_Toc79419151"/>
       <w:r>
         <w:rPr>
           <w:b/>
           <w:bCs/>
         </w:rPr>
-        <w:t>XAMPP</w:t>
-      </w:r>
-      <w:bookmarkEnd w:id="18"/>
-    </w:p>
-    <w:p>
-      <w:r>
-        <w:t xml:space="preserve">XAMPP es un paquete de software libre, que consiste principalmente en el sistema de gestión de bases de datos MySQL, el servidor web Apache y los intérpretes para lenguajes de script PHP y Perl. El nombre es en realidad un acrónimo: X (para cualquiera de los diferentes sistemas operativos), Apache, </w:t>
-      </w:r>
-      <w:proofErr w:type="spellStart"/>
-      <w:r>
-        <w:t>MariaDB</w:t>
-      </w:r>
-      <w:proofErr w:type="spellEnd"/>
-      <w:r>
-        <w:t xml:space="preserve">/MySQL, PHP, Perl. A partir de la versión 5.6.15, XAMPP cambió la base de datos MySQL por </w:t>
-      </w:r>
-      <w:proofErr w:type="spellStart"/>
-      <w:r>
-        <w:t>MariaDB</w:t>
-      </w:r>
-      <w:proofErr w:type="spellEnd"/>
-      <w:r>
-        <w:t xml:space="preserve">, un </w:t>
-      </w:r>
-      <w:proofErr w:type="spellStart"/>
-      <w:r>
-        <w:t>fork</w:t>
-      </w:r>
-      <w:proofErr w:type="spellEnd"/>
-      <w:r>
-        <w:t xml:space="preserve"> de MySQL con licencia GPL.</w:t>
+        <w:t>MOCKUPS</w:t>
+      </w:r>
+      <w:bookmarkEnd w:id="19"/>
+    </w:p>
+    <w:p>
+      <w:r>
+        <w:t>Un mockup es un fotomontaje de alta calidad que se utiliza mucho en el mundo del diseño y la publicidad a la hora de presentar un diseño a un cliente, ya sea un logotipo, una página web o el envase de un producto.</w:t>
+      </w:r>
+    </w:p>
+    <w:p>
+      <w:r>
+        <w:t>En estas maquetas se reflejan todas las opciones del diseño, teniendo en cuenta los esquemas de color, la tipografía, tamaño de imágenes, iconografía y la apariencia general del producto.</w:t>
       </w:r>
     </w:p>
     <w:p/>
@@ -4931,77 +4775,19 @@
           <w:bCs/>
         </w:rPr>
       </w:pPr>
-      <w:r>
-        <w:lastRenderedPageBreak/>
-        <w:t xml:space="preserve"> </w:t>
-      </w:r>
-      <w:bookmarkStart w:id="19" w:name="_Toc79419151"/>
+      <w:bookmarkStart w:id="20" w:name="_Toc79419152"/>
       <w:r>
         <w:rPr>
           <w:b/>
           <w:bCs/>
         </w:rPr>
-        <w:t>MOCKUPS</w:t>
-      </w:r>
-      <w:bookmarkEnd w:id="19"/>
-    </w:p>
-    <w:p>
-      <w:r>
-        <w:t>Un mockup es un fotomontaje de alta calidad que se utiliza mucho en el mundo del diseño y la publicidad a la hora de presentar un diseño a un cliente, ya sea un logotipo, una página web o el envase de un producto.</w:t>
-      </w:r>
-    </w:p>
-    <w:p>
-      <w:r>
-        <w:t>En estas maquetas se reflejan todas las opciones del diseño, teniendo en cuenta los esquemas de color, la tipografía, tamaño de imágenes, iconografía y la apariencia general del producto.</w:t>
-      </w:r>
-    </w:p>
-    <w:p/>
-    <w:p>
-      <w:pPr>
-        <w:pStyle w:val="Ttulo2"/>
-        <w:rPr>
-          <w:b/>
-          <w:bCs/>
-        </w:rPr>
-      </w:pPr>
-      <w:bookmarkStart w:id="20" w:name="_Toc79419152"/>
-      <w:r>
-        <w:rPr>
-          <w:b/>
-          <w:bCs/>
-        </w:rPr>
-        <w:t xml:space="preserve">Visual </w:t>
-      </w:r>
-      <w:proofErr w:type="spellStart"/>
-      <w:r>
-        <w:rPr>
-          <w:b/>
-          <w:bCs/>
-        </w:rPr>
-        <w:t>Paradigm</w:t>
+        <w:t>Visual Paradigm</w:t>
       </w:r>
       <w:bookmarkEnd w:id="20"/>
-      <w:proofErr w:type="spellEnd"/>
-    </w:p>
-    <w:p>
-      <w:r>
-        <w:t xml:space="preserve">Visual </w:t>
-      </w:r>
-      <w:proofErr w:type="spellStart"/>
-      <w:r>
-        <w:t>Paradigm</w:t>
-      </w:r>
-      <w:proofErr w:type="spellEnd"/>
-      <w:r>
-        <w:t xml:space="preserve"> (VP-UML) es una herramienta CASE de UML que admite UML 2, </w:t>
-      </w:r>
-      <w:proofErr w:type="spellStart"/>
-      <w:r>
-        <w:t>SysML</w:t>
-      </w:r>
-      <w:proofErr w:type="spellEnd"/>
-      <w:r>
-        <w:t xml:space="preserve"> y la notación de modelado de procesos de negocio (BPMN) Además del soporte de modelado, proporciona capacidades de generación de informes e ingeniería de código, incluida la generación de código. Puede realizar ingeniería inversa de los diagramas a partir del código y proporcionar ingeniería de ida y vuelta para varios lenguajes de programación.</w:t>
+    </w:p>
+    <w:p>
+      <w:r>
+        <w:t>Visual Paradigm (VP-UML) es una herramienta CASE de UML que admite UML 2, SysML y la notación de modelado de procesos de negocio (BPMN) Además del soporte de modelado, proporciona capacidades de generación de informes e ingeniería de código, incluida la generación de código. Puede realizar ingeniería inversa de los diagramas a partir del código y proporcionar ingeniería de ida y vuelta para varios lenguajes de programación.</w:t>
       </w:r>
     </w:p>
     <w:p/>
@@ -5137,37 +4923,12 @@
           <w:szCs w:val="24"/>
         </w:rPr>
       </w:pPr>
-      <w:proofErr w:type="spellStart"/>
       <w:r>
         <w:rPr>
           <w:color w:val="000000"/>
           <w:szCs w:val="24"/>
         </w:rPr>
-        <w:t>All</w:t>
-      </w:r>
-      <w:proofErr w:type="spellEnd"/>
-      <w:r>
-        <w:rPr>
-          <w:color w:val="000000"/>
-          <w:szCs w:val="24"/>
-        </w:rPr>
-        <w:t xml:space="preserve"> in </w:t>
-      </w:r>
-      <w:proofErr w:type="spellStart"/>
-      <w:r>
-        <w:rPr>
-          <w:color w:val="000000"/>
-          <w:szCs w:val="24"/>
-        </w:rPr>
-        <w:t>one</w:t>
-      </w:r>
-      <w:proofErr w:type="spellEnd"/>
-      <w:r>
-        <w:rPr>
-          <w:color w:val="000000"/>
-          <w:szCs w:val="24"/>
-        </w:rPr>
-        <w:t xml:space="preserve"> HP 22-df015la</w:t>
+        <w:t>All in one HP 22-df015la</w:t>
       </w:r>
     </w:p>
     <w:tbl>
@@ -5413,19 +5174,11 @@
                 <w:lang w:val="en-US"/>
               </w:rPr>
             </w:pPr>
-            <w:proofErr w:type="spellStart"/>
             <w:r>
               <w:rPr>
                 <w:lang w:val="en-US"/>
               </w:rPr>
-              <w:t>Gráficos</w:t>
-            </w:r>
-            <w:proofErr w:type="spellEnd"/>
-            <w:r>
-              <w:rPr>
-                <w:lang w:val="en-US"/>
-              </w:rPr>
-              <w:t xml:space="preserve"> Intel® UHD 600</w:t>
+              <w:t>Gráficos Intel® UHD 600</w:t>
             </w:r>
           </w:p>
           <w:p>
@@ -6654,15 +6407,7 @@
         </w:r>
       </w:hyperlink>
       <w:r>
-        <w:t xml:space="preserve">, y en su página principal, pulsamos sobre “MySQL </w:t>
-      </w:r>
-      <w:proofErr w:type="spellStart"/>
-      <w:r>
-        <w:t>Comunnity</w:t>
-      </w:r>
-      <w:proofErr w:type="spellEnd"/>
-      <w:r>
-        <w:t xml:space="preserve"> Server”.</w:t>
+        <w:t>, y en su página principal, pulsamos sobre “MySQL Comunnity Server”.</w:t>
       </w:r>
     </w:p>
     <w:p>
@@ -6671,23 +6416,7 @@
         <w:ind w:firstLine="0"/>
       </w:pPr>
       <w:r>
-        <w:t xml:space="preserve">En cualquier caso, tendremos que dirigirnos a la zona inferior de la nueva página y seleccionar la plataforma en la que deseamos instar MySQL. Por supuesto, será en Windows. Luego, tendremos que pulsar sobre la opción principal de “MySQL </w:t>
-      </w:r>
-      <w:proofErr w:type="spellStart"/>
-      <w:r>
-        <w:t>Installer</w:t>
-      </w:r>
-      <w:proofErr w:type="spellEnd"/>
-      <w:r>
-        <w:t xml:space="preserve"> </w:t>
-      </w:r>
-      <w:proofErr w:type="spellStart"/>
-      <w:r>
-        <w:t>for</w:t>
-      </w:r>
-      <w:proofErr w:type="spellEnd"/>
-      <w:r>
-        <w:t xml:space="preserve"> Windows”</w:t>
+        <w:t>En cualquier caso, tendremos que dirigirnos a la zona inferior de la nueva página y seleccionar la plataforma en la que deseamos instar MySQL. Por supuesto, será en Windows. Luego, tendremos que pulsar sobre la opción principal de “MySQL Installer for Windows”</w:t>
       </w:r>
     </w:p>
     <w:p>
@@ -6766,15 +6495,7 @@
         <w:t>64</w:t>
       </w:r>
       <w:r>
-        <w:t xml:space="preserve">-bit), MSI </w:t>
-      </w:r>
-      <w:proofErr w:type="spellStart"/>
-      <w:r>
-        <w:t>Installer</w:t>
-      </w:r>
-      <w:proofErr w:type="spellEnd"/>
-      <w:r>
-        <w:t>”. La diferencia entre las dos versiones que hay es que en una descargaremos los ficheros desde Internet durante la instalación, y la otra será el paquete completo.</w:t>
+        <w:t>-bit), MSI Installer”. La diferencia entre las dos versiones que hay es que en una descargaremos los ficheros desde Internet durante la instalación, y la otra será el paquete completo.</w:t>
       </w:r>
     </w:p>
     <w:p>
@@ -6891,23 +6612,7 @@
         <w:ind w:firstLine="0"/>
       </w:pPr>
       <w:r>
-        <w:t xml:space="preserve">Una vez descargado el paquete, procedemos a su ejecución, para que dé comienzo el asistente de instalación. Como queremos instalar tanto el Server como el </w:t>
-      </w:r>
-      <w:proofErr w:type="spellStart"/>
-      <w:r>
-        <w:t>Workbench</w:t>
-      </w:r>
-      <w:proofErr w:type="spellEnd"/>
-      <w:r>
-        <w:t>, podremos optar por dos posibilidades. Pulsar sobre “</w:t>
-      </w:r>
-      <w:proofErr w:type="spellStart"/>
-      <w:r>
-        <w:t>Developer</w:t>
-      </w:r>
-      <w:proofErr w:type="spellEnd"/>
-      <w:r>
-        <w:t xml:space="preserve"> Default” que instalará automáticamente todo lo necesario para la creación y gestión de bases de datos. Para usuario que estén comenzando, recomendamos esta opción, ya que instalara MySQL de forma completa con información extra y todo tipo de soporte disponible.</w:t>
+        <w:t>Una vez descargado el paquete, procedemos a su ejecución, para que dé comienzo el asistente de instalación. Como queremos instalar tanto el Server como el Workbench, podremos optar por dos posibilidades. Pulsar sobre “Developer Default” que instalará automáticamente todo lo necesario para la creación y gestión de bases de datos. Para usuario que estén comenzando, recomendamos esta opción, ya que instalara MySQL de forma completa con información extra y todo tipo de soporte disponible.</w:t>
       </w:r>
     </w:p>
     <w:p>
@@ -6980,15 +6685,7 @@
       </w:pPr>
       <w:r>
         <w:lastRenderedPageBreak/>
-        <w:t>Si le damos a la opción de “</w:t>
-      </w:r>
-      <w:proofErr w:type="spellStart"/>
-      <w:r>
-        <w:t>Custom</w:t>
-      </w:r>
-      <w:proofErr w:type="spellEnd"/>
-      <w:r>
-        <w:t>” tendremos bastantes opciones parar elegir. Esta opción está dirigida a usuarios que ya cuenta con experiencia trabajando en otros gestores de bases de datos. Vamos a ver un poco las opciones principales de instalación:</w:t>
+        <w:t>Si le damos a la opción de “Custom” tendremos bastantes opciones parar elegir. Esta opción está dirigida a usuarios que ya cuenta con experiencia trabajando en otros gestores de bases de datos. Vamos a ver un poco las opciones principales de instalación:</w:t>
       </w:r>
     </w:p>
     <w:p>
@@ -7077,23 +6774,7 @@
         <w:ind w:left="1020"/>
       </w:pPr>
       <w:r>
-        <w:t xml:space="preserve">MySQL </w:t>
-      </w:r>
-      <w:proofErr w:type="spellStart"/>
-      <w:r>
-        <w:t>Workbench</w:t>
-      </w:r>
-      <w:proofErr w:type="spellEnd"/>
-      <w:r>
-        <w:t>: estará situada en el apartado de “</w:t>
-      </w:r>
-      <w:proofErr w:type="spellStart"/>
-      <w:r>
-        <w:t>Applications</w:t>
-      </w:r>
-      <w:proofErr w:type="spellEnd"/>
-      <w:r>
-        <w:t>” y será nuestro cliente de MySQL. Procedemos igual que en el punto anterior.</w:t>
+        <w:t>MySQL Workbench: estará situada en el apartado de “Applications” y será nuestro cliente de MySQL. Procedemos igual que en el punto anterior.</w:t>
       </w:r>
     </w:p>
     <w:p>
@@ -7170,15 +6851,7 @@
         <w:ind w:left="1020"/>
       </w:pPr>
       <w:r>
-        <w:t xml:space="preserve">MySQL </w:t>
-      </w:r>
-      <w:proofErr w:type="spellStart"/>
-      <w:r>
-        <w:t>Connections</w:t>
-      </w:r>
-      <w:proofErr w:type="spellEnd"/>
-      <w:r>
-        <w:t>: esta opción irá en función de las conexiones que nosotros queramos realizar. Según los clientes y los lenguajes de programas que vayamos a utilizar. Lo mejor será instalar todos esto paquetes por si en un futuro necesitamos alguno de ellos.</w:t>
+        <w:t>MySQL Connections: esta opción irá en función de las conexiones que nosotros queramos realizar. Según los clientes y los lenguajes de programas que vayamos a utilizar. Lo mejor será instalar todos esto paquetes por si en un futuro necesitamos alguno de ellos.</w:t>
       </w:r>
     </w:p>
     <w:p>
@@ -7206,15 +6879,7 @@
         <w:ind w:firstLine="0"/>
       </w:pPr>
       <w:r>
-        <w:t>Cuando tengamos los paquetes elegidos, tanto en el método anterior como en este pulsaremos “Next” y luego en la siguiente pantalla “</w:t>
-      </w:r>
-      <w:proofErr w:type="spellStart"/>
-      <w:r>
-        <w:t>Execute</w:t>
-      </w:r>
-      <w:proofErr w:type="spellEnd"/>
-      <w:r>
-        <w:t xml:space="preserve">”. Para prácticamente todas las aplicaciones será </w:t>
+        <w:t xml:space="preserve">Cuando tengamos los paquetes elegidos, tanto en el método anterior como en este pulsaremos “Next” y luego en la siguiente pantalla “Execute”. Para prácticamente todas las aplicaciones será </w:t>
       </w:r>
       <w:r>
         <w:lastRenderedPageBreak/>
@@ -7363,15 +7028,7 @@
         <w:ind w:firstLine="0"/>
       </w:pPr>
       <w:r>
-        <w:t>En este siguiente paso, ya sí efectuaremos en proceso de instalación. Nos aparecerá antes un mensaje emergente en el que simplemente pulsamos en “Yes” para continuar. Seguidamente aparecerá una lista de os programas que se van a instalar. Nuevamente pulsamos en “</w:t>
-      </w:r>
-      <w:proofErr w:type="spellStart"/>
-      <w:r>
-        <w:t>Execute</w:t>
-      </w:r>
-      <w:proofErr w:type="spellEnd"/>
-      <w:r>
-        <w:t>”</w:t>
+        <w:t>En este siguiente paso, ya sí efectuaremos en proceso de instalación. Nos aparecerá antes un mensaje emergente en el que simplemente pulsamos en “Yes” para continuar. Seguidamente aparecerá una lista de os programas que se van a instalar. Nuevamente pulsamos en “Execute”</w:t>
       </w:r>
     </w:p>
     <w:p>
@@ -7449,31 +7106,7 @@
         <w:ind w:firstLine="0"/>
       </w:pPr>
       <w:r>
-        <w:t>Finalizada la instalación de los módulos será turno de proceder a una configuración inicial antes de ejecutar los correspondientes servicios. Pulsamos “Next” y elegimos la primera opción “</w:t>
-      </w:r>
-      <w:proofErr w:type="spellStart"/>
-      <w:r>
-        <w:t>Standalone</w:t>
-      </w:r>
-      <w:proofErr w:type="spellEnd"/>
-      <w:r>
-        <w:t xml:space="preserve"> MySQL Server/</w:t>
-      </w:r>
-      <w:proofErr w:type="spellStart"/>
-      <w:r>
-        <w:t>Classic</w:t>
-      </w:r>
-      <w:proofErr w:type="spellEnd"/>
-      <w:r>
-        <w:t xml:space="preserve"> MySQL </w:t>
-      </w:r>
-      <w:proofErr w:type="spellStart"/>
-      <w:r>
-        <w:t>Replication</w:t>
-      </w:r>
-      <w:proofErr w:type="spellEnd"/>
-      <w:r>
-        <w:t>”</w:t>
+        <w:t>Finalizada la instalación de los módulos será turno de proceder a una configuración inicial antes de ejecutar los correspondientes servicios. Pulsamos “Next” y elegimos la primera opción “Standalone MySQL Server/Classic MySQL Replication”</w:t>
       </w:r>
     </w:p>
     <w:p>
@@ -7569,21 +7202,8 @@
         <w:shd w:val="clear" w:color="auto" w:fill="FFFFFF"/>
         <w:ind w:left="1020"/>
       </w:pPr>
-      <w:proofErr w:type="spellStart"/>
-      <w:r>
-        <w:t>Development</w:t>
-      </w:r>
-      <w:proofErr w:type="spellEnd"/>
-      <w:r>
-        <w:t xml:space="preserve"> </w:t>
-      </w:r>
-      <w:proofErr w:type="spellStart"/>
-      <w:r>
-        <w:t>Computer</w:t>
-      </w:r>
-      <w:proofErr w:type="spellEnd"/>
-      <w:r>
-        <w:t>: Está orientado a ser un equipo en el que está instalado el servidor SQL, pero también el cliente para las consultas de bases de datos. Si nuestro equipo es doméstico y trabajamos de forma normal en él está será la opción que debemos elegir.</w:t>
+      <w:r>
+        <w:t>Development Computer: Está orientado a ser un equipo en el que está instalado el servidor SQL, pero también el cliente para las consultas de bases de datos. Si nuestro equipo es doméstico y trabajamos de forma normal en él está será la opción que debemos elegir.</w:t>
       </w:r>
     </w:p>
     <w:p>
@@ -7597,15 +7217,7 @@
       </w:pPr>
       <w:r>
         <w:lastRenderedPageBreak/>
-        <w:t xml:space="preserve">Server </w:t>
-      </w:r>
-      <w:proofErr w:type="spellStart"/>
-      <w:r>
-        <w:t>Computer</w:t>
-      </w:r>
-      <w:proofErr w:type="spellEnd"/>
-      <w:r>
-        <w:t>: esta segunda opción será orientada a ordenadores utilizados para funciones de servidor, por ejemplo, servidor web con bases de datos.</w:t>
+        <w:t>Server Computer: esta segunda opción será orientada a ordenadores utilizados para funciones de servidor, por ejemplo, servidor web con bases de datos.</w:t>
       </w:r>
     </w:p>
     <w:p>
@@ -7617,29 +7229,8 @@
         <w:shd w:val="clear" w:color="auto" w:fill="FFFFFF"/>
         <w:ind w:left="1020"/>
       </w:pPr>
-      <w:proofErr w:type="spellStart"/>
-      <w:r>
-        <w:t>Dedicated</w:t>
-      </w:r>
-      <w:proofErr w:type="spellEnd"/>
-      <w:r>
-        <w:t xml:space="preserve"> </w:t>
-      </w:r>
-      <w:proofErr w:type="spellStart"/>
-      <w:r>
-        <w:t>Computer</w:t>
-      </w:r>
-      <w:proofErr w:type="spellEnd"/>
-      <w:r>
-        <w:t xml:space="preserve">: la tercera opción es </w:t>
-      </w:r>
-      <w:proofErr w:type="spellStart"/>
-      <w:r>
-        <w:t>par</w:t>
-      </w:r>
-      <w:proofErr w:type="spellEnd"/>
-      <w:r>
-        <w:t xml:space="preserve"> el caso en que queremos crear un equipo solo y exclusivamente orientado a bases de datos. Por ejemplo, una máquina virtual en la que se almacenen nuestras bases de datos.</w:t>
+      <w:r>
+        <w:t>Dedicated Computer: la tercera opción es par el caso en que queremos crear un equipo solo y exclusivamente orientado a bases de datos. Por ejemplo, una máquina virtual en la que se almacenen nuestras bases de datos.</w:t>
       </w:r>
     </w:p>
     <w:p>
@@ -7649,15 +7240,7 @@
         <w:ind w:firstLine="0"/>
       </w:pPr>
       <w:r>
-        <w:t xml:space="preserve">La siguiente opción que tendremos que elegir es la del puerto TCP que utilizaremos para conexiones remotas. Por defecto es el 3306. La opción que marquemos aquí será el puerto que tendremos que abrir en nuestro </w:t>
-      </w:r>
-      <w:proofErr w:type="spellStart"/>
-      <w:r>
-        <w:t>router</w:t>
-      </w:r>
-      <w:proofErr w:type="spellEnd"/>
-      <w:r>
-        <w:t xml:space="preserve"> para establecer las conexiones remotas.</w:t>
+        <w:t>La siguiente opción que tendremos que elegir es la del puerto TCP que utilizaremos para conexiones remotas. Por defecto es el 3306. La opción que marquemos aquí será el puerto que tendremos que abrir en nuestro router para establecer las conexiones remotas.</w:t>
       </w:r>
     </w:p>
     <w:p>
@@ -7740,15 +7323,7 @@
       </w:pPr>
       <w:r>
         <w:lastRenderedPageBreak/>
-        <w:t xml:space="preserve">A continuación, debemos elegir la contraseña para conectarnos en el servidor SQL. Esta configuración la podremos modificar en cualquier momento desde el propio servidor. No será necesario definir un usuario específico para administrar la base de datos, ya que por defeco será el usuario </w:t>
-      </w:r>
-      <w:proofErr w:type="spellStart"/>
-      <w:r>
-        <w:t>root</w:t>
-      </w:r>
-      <w:proofErr w:type="spellEnd"/>
-      <w:r>
-        <w:t>.</w:t>
+        <w:t>A continuación, debemos elegir la contraseña para conectarnos en el servidor SQL. Esta configuración la podremos modificar en cualquier momento desde el propio servidor. No será necesario definir un usuario específico para administrar la base de datos, ya que por defeco será el usuario root.</w:t>
       </w:r>
     </w:p>
     <w:p>
@@ -7893,15 +7468,7 @@
         <w:ind w:firstLine="0"/>
       </w:pPr>
       <w:r>
-        <w:t>Para finalizar, en la última pantalla pulsamos en “</w:t>
-      </w:r>
-      <w:proofErr w:type="spellStart"/>
-      <w:r>
-        <w:t>Execute</w:t>
-      </w:r>
-      <w:proofErr w:type="spellEnd"/>
-      <w:r>
-        <w:t>” para ejecutar las acciones y activar los servicios correspondientes en el sistema. Todo debería de haberse completado correctamente. En caso de no ser así, veremos una x roja en el elemento de la lista y tendremos que ver el log de error para saber más información acerca de este.</w:t>
+        <w:t>Para finalizar, en la última pantalla pulsamos en “Execute” para ejecutar las acciones y activar los servicios correspondientes en el sistema. Todo debería de haberse completado correctamente. En caso de no ser así, veremos una x roja en el elemento de la lista y tendremos que ver el log de error para saber más información acerca de este.</w:t>
       </w:r>
     </w:p>
     <w:p>
@@ -7974,15 +7541,7 @@
         <w:ind w:firstLine="0"/>
       </w:pPr>
       <w:r>
-        <w:t xml:space="preserve">Si hemos instalado otros elementos extras como los ejemplos, también necesitaremos configurarlos. Lo único que tendremos que hacer será conectar con el servidor mediante el usuario </w:t>
-      </w:r>
-      <w:proofErr w:type="spellStart"/>
-      <w:r>
-        <w:t>root</w:t>
-      </w:r>
-      <w:proofErr w:type="spellEnd"/>
-      <w:r>
-        <w:t xml:space="preserve"> y la contraseña que hayamos definido anteriormente</w:t>
+        <w:t>Si hemos instalado otros elementos extras como los ejemplos, también necesitaremos configurarlos. Lo único que tendremos que hacer será conectar con el servidor mediante el usuario root y la contraseña que hayamos definido anteriormente</w:t>
       </w:r>
     </w:p>
     <w:p>
@@ -8065,14 +7624,9 @@
       </w:pPr>
       <w:bookmarkStart w:id="27" w:name="_Toc79419159"/>
       <w:r>
-        <w:t xml:space="preserve">Conectarnos a MySQL server desde MySQL </w:t>
-      </w:r>
-      <w:proofErr w:type="spellStart"/>
-      <w:r>
-        <w:t>Workbench</w:t>
+        <w:t>Conectarnos a MySQL server desde MySQL Workbench</w:t>
       </w:r>
       <w:bookmarkEnd w:id="27"/>
-      <w:proofErr w:type="spellEnd"/>
     </w:p>
     <w:p>
       <w:pPr>
@@ -8080,15 +7634,7 @@
         <w:ind w:firstLine="0"/>
       </w:pPr>
       <w:r>
-        <w:t xml:space="preserve">Si durante el proceso hemos instalado el cliente gráfico MySQL </w:t>
-      </w:r>
-      <w:proofErr w:type="spellStart"/>
-      <w:r>
-        <w:t>Workbench</w:t>
-      </w:r>
-      <w:proofErr w:type="spellEnd"/>
-      <w:r>
-        <w:t>, se nos abrirá automáticamente tras la instalación para poder conectarnos a un servidor.</w:t>
+        <w:t>Si durante el proceso hemos instalado el cliente gráfico MySQL Workbench, se nos abrirá automáticamente tras la instalación para poder conectarnos a un servidor.</w:t>
       </w:r>
     </w:p>
     <w:p>
@@ -8107,15 +7653,7 @@
         <w:ind w:firstLine="0"/>
       </w:pPr>
       <w:r>
-        <w:t xml:space="preserve">Lo primero que tendremos que hacer es pulsar sobre el botón “+” de “MySQL </w:t>
-      </w:r>
-      <w:proofErr w:type="spellStart"/>
-      <w:r>
-        <w:t>Connections</w:t>
-      </w:r>
-      <w:proofErr w:type="spellEnd"/>
-      <w:r>
-        <w:t>”</w:t>
+        <w:t>Lo primero que tendremos que hacer es pulsar sobre el botón “+” de “MySQL Connections”</w:t>
       </w:r>
     </w:p>
     <w:p>
@@ -8229,15 +7767,7 @@
         <w:ind w:left="1020"/>
       </w:pPr>
       <w:r>
-        <w:t>En “</w:t>
-      </w:r>
-      <w:proofErr w:type="spellStart"/>
-      <w:r>
-        <w:t>hostname</w:t>
-      </w:r>
-      <w:proofErr w:type="spellEnd"/>
-      <w:r>
-        <w:t>” tendremos que colocar la dirección IP del servidor. Si es nuestro propio equipo la IP debe ser 0.0.1. Pero estamos en una red local, será la dirección IP que tenga asignada en su tarjeta de red. Si es una conexión remota necesitaremos saber la dirección externa del de la conexión.</w:t>
+        <w:t>En “hostname” tendremos que colocar la dirección IP del servidor. Si es nuestro propio equipo la IP debe ser 0.0.1. Pero estamos en una red local, será la dirección IP que tenga asignada en su tarjeta de red. Si es una conexión remota necesitaremos saber la dirección externa del de la conexión.</w:t>
       </w:r>
     </w:p>
     <w:p>
@@ -8263,15 +7793,7 @@
         <w:ind w:left="1020"/>
       </w:pPr>
       <w:r>
-        <w:t xml:space="preserve">Nombre de usuario: en nuestro caso podríamos colocar </w:t>
-      </w:r>
-      <w:proofErr w:type="spellStart"/>
-      <w:r>
-        <w:t>root</w:t>
-      </w:r>
-      <w:proofErr w:type="spellEnd"/>
-      <w:r>
-        <w:t xml:space="preserve"> o el que configuramos anteriormente</w:t>
+        <w:t>Nombre de usuario: en nuestro caso podríamos colocar root o el que configuramos anteriormente</w:t>
       </w:r>
     </w:p>
     <w:p>
@@ -8280,15 +7802,7 @@
         <w:ind w:firstLine="0"/>
       </w:pPr>
       <w:r>
-        <w:t xml:space="preserve">Cuando este todo, pulsamos en “OK” o en “Test </w:t>
-      </w:r>
-      <w:proofErr w:type="spellStart"/>
-      <w:r>
-        <w:t>connection</w:t>
-      </w:r>
-      <w:proofErr w:type="spellEnd"/>
-      <w:r>
-        <w:t>” para comprobar si la conexión es correcta. Nos pedirá la clave y todo debería de ir correctamente.</w:t>
+        <w:t>Cuando este todo, pulsamos en “OK” o en “Test connection” para comprobar si la conexión es correcta. Nos pedirá la clave y todo debería de ir correctamente.</w:t>
       </w:r>
     </w:p>
     <w:p>
@@ -8361,15 +7875,7 @@
         <w:ind w:firstLine="0"/>
       </w:pPr>
       <w:r>
-        <w:t xml:space="preserve">En la ventana principal de MySQL </w:t>
-      </w:r>
-      <w:proofErr w:type="spellStart"/>
-      <w:r>
-        <w:t>Workbench</w:t>
-      </w:r>
-      <w:proofErr w:type="spellEnd"/>
-      <w:r>
-        <w:t xml:space="preserve"> aparecerá la nueva conexión creada para poder conectarnos con un solo clic. De esta forma ya estaremos dentro del entorno de gestión de bases de datos de MySQL.</w:t>
+        <w:t>En la ventana principal de MySQL Workbench aparecerá la nueva conexión creada para poder conectarnos con un solo clic. De esta forma ya estaremos dentro del entorno de gestión de bases de datos de MySQL.</w:t>
       </w:r>
     </w:p>
     <w:p>
@@ -8442,15 +7948,7 @@
         <w:ind w:firstLine="0"/>
       </w:pPr>
       <w:r>
-        <w:t xml:space="preserve">Este ha sido el procedimiento de instalación y configuración de MySQL Server y MySQL </w:t>
-      </w:r>
-      <w:proofErr w:type="spellStart"/>
-      <w:r>
-        <w:t>Workbench</w:t>
-      </w:r>
-      <w:proofErr w:type="spellEnd"/>
-      <w:r>
-        <w:t xml:space="preserve"> en Windows 10</w:t>
+        <w:t>Este ha sido el procedimiento de instalación y configuración de MySQL Server y MySQL Workbench en Windows 10</w:t>
       </w:r>
     </w:p>
     <w:p>
@@ -8624,25 +8122,7 @@
           <w:lang w:eastAsia="en-US"/>
         </w:rPr>
         <w:lastRenderedPageBreak/>
-        <w:t xml:space="preserve">Sección </w:t>
-      </w:r>
-      <w:proofErr w:type="spellStart"/>
-      <w:r>
-        <w:rPr>
-          <w:rFonts w:eastAsiaTheme="minorHAnsi" w:cstheme="minorBidi"/>
-          <w:szCs w:val="22"/>
-          <w:lang w:eastAsia="en-US"/>
-        </w:rPr>
-        <w:t>Download</w:t>
-      </w:r>
-      <w:proofErr w:type="spellEnd"/>
-      <w:r>
-        <w:rPr>
-          <w:rFonts w:eastAsiaTheme="minorHAnsi" w:cstheme="minorBidi"/>
-          <w:szCs w:val="22"/>
-          <w:lang w:eastAsia="en-US"/>
-        </w:rPr>
-        <w:t>, en www.sublimetext.com</w:t>
+        <w:t>Sección Download, en www.sublimetext.com</w:t>
       </w:r>
     </w:p>
     <w:p>
@@ -8986,25 +8466,7 @@
           <w:szCs w:val="22"/>
           <w:lang w:eastAsia="en-US"/>
         </w:rPr>
-        <w:t xml:space="preserve"> %</w:t>
-      </w:r>
-      <w:proofErr w:type="spellStart"/>
-      <w:r>
-        <w:rPr>
-          <w:rFonts w:eastAsiaTheme="minorHAnsi" w:cstheme="minorBidi"/>
-          <w:szCs w:val="22"/>
-          <w:lang w:eastAsia="en-US"/>
-        </w:rPr>
-        <w:t>SystemDrive</w:t>
-      </w:r>
-      <w:proofErr w:type="spellEnd"/>
-      <w:r>
-        <w:rPr>
-          <w:rFonts w:eastAsiaTheme="minorHAnsi" w:cstheme="minorBidi"/>
-          <w:szCs w:val="22"/>
-          <w:lang w:eastAsia="en-US"/>
-        </w:rPr>
-        <w:t>% ejecutando, por ejemplo, la aplicación Liberar espacio.</w:t>
+        <w:t xml:space="preserve"> %SystemDrive% ejecutando, por ejemplo, la aplicación Liberar espacio.</w:t>
       </w:r>
     </w:p>
     <w:p>
@@ -9996,259 +9458,7 @@
           <w:szCs w:val="22"/>
           <w:lang w:eastAsia="en-US"/>
         </w:rPr>
-        <w:t>Otra manera de cambiar el idioma predeterminado es mediante la ejecución del instalador desde la línea de comandos. Por ejemplo, puede forzar al instalador a utilizar el inglés utilizando el comando siguiente: vs_installer.exe --</w:t>
-      </w:r>
-      <w:proofErr w:type="spellStart"/>
-      <w:r>
-        <w:rPr>
-          <w:rFonts w:eastAsiaTheme="minorHAnsi" w:cstheme="minorBidi"/>
-          <w:szCs w:val="22"/>
-          <w:lang w:eastAsia="en-US"/>
-        </w:rPr>
-        <w:t>locale</w:t>
-      </w:r>
-      <w:proofErr w:type="spellEnd"/>
-      <w:r>
-        <w:rPr>
-          <w:rFonts w:eastAsiaTheme="minorHAnsi" w:cstheme="minorBidi"/>
-          <w:szCs w:val="22"/>
-          <w:lang w:eastAsia="en-US"/>
-        </w:rPr>
-        <w:t xml:space="preserve"> en-US. El instalador recordará esta configuración cuando se ejecute la próxima vez. El instalador admite los siguientes tokens de idioma: </w:t>
-      </w:r>
-      <w:proofErr w:type="spellStart"/>
-      <w:r>
-        <w:rPr>
-          <w:rFonts w:eastAsiaTheme="minorHAnsi" w:cstheme="minorBidi"/>
-          <w:szCs w:val="22"/>
-          <w:lang w:eastAsia="en-US"/>
-        </w:rPr>
-        <w:t>zh-cn</w:t>
-      </w:r>
-      <w:proofErr w:type="spellEnd"/>
-      <w:r>
-        <w:rPr>
-          <w:rFonts w:eastAsiaTheme="minorHAnsi" w:cstheme="minorBidi"/>
-          <w:szCs w:val="22"/>
-          <w:lang w:eastAsia="en-US"/>
-        </w:rPr>
-        <w:t xml:space="preserve">, </w:t>
-      </w:r>
-      <w:proofErr w:type="spellStart"/>
-      <w:r>
-        <w:rPr>
-          <w:rFonts w:eastAsiaTheme="minorHAnsi" w:cstheme="minorBidi"/>
-          <w:szCs w:val="22"/>
-          <w:lang w:eastAsia="en-US"/>
-        </w:rPr>
-        <w:t>zh-tw</w:t>
-      </w:r>
-      <w:proofErr w:type="spellEnd"/>
-      <w:r>
-        <w:rPr>
-          <w:rFonts w:eastAsiaTheme="minorHAnsi" w:cstheme="minorBidi"/>
-          <w:szCs w:val="22"/>
-          <w:lang w:eastAsia="en-US"/>
-        </w:rPr>
-        <w:t xml:space="preserve">, </w:t>
-      </w:r>
-      <w:proofErr w:type="spellStart"/>
-      <w:r>
-        <w:rPr>
-          <w:rFonts w:eastAsiaTheme="minorHAnsi" w:cstheme="minorBidi"/>
-          <w:szCs w:val="22"/>
-          <w:lang w:eastAsia="en-US"/>
-        </w:rPr>
-        <w:t>cs-cz</w:t>
-      </w:r>
-      <w:proofErr w:type="spellEnd"/>
-      <w:r>
-        <w:rPr>
-          <w:rFonts w:eastAsiaTheme="minorHAnsi" w:cstheme="minorBidi"/>
-          <w:szCs w:val="22"/>
-          <w:lang w:eastAsia="en-US"/>
-        </w:rPr>
-        <w:t>, en-</w:t>
-      </w:r>
-      <w:proofErr w:type="spellStart"/>
-      <w:r>
-        <w:rPr>
-          <w:rFonts w:eastAsiaTheme="minorHAnsi" w:cstheme="minorBidi"/>
-          <w:szCs w:val="22"/>
-          <w:lang w:eastAsia="en-US"/>
-        </w:rPr>
-        <w:t>us</w:t>
-      </w:r>
-      <w:proofErr w:type="spellEnd"/>
-      <w:r>
-        <w:rPr>
-          <w:rFonts w:eastAsiaTheme="minorHAnsi" w:cstheme="minorBidi"/>
-          <w:szCs w:val="22"/>
-          <w:lang w:eastAsia="en-US"/>
-        </w:rPr>
-        <w:t xml:space="preserve">, es-es, </w:t>
-      </w:r>
-      <w:proofErr w:type="spellStart"/>
-      <w:r>
-        <w:rPr>
-          <w:rFonts w:eastAsiaTheme="minorHAnsi" w:cstheme="minorBidi"/>
-          <w:szCs w:val="22"/>
-          <w:lang w:eastAsia="en-US"/>
-        </w:rPr>
-        <w:t>fr-fr</w:t>
-      </w:r>
-      <w:proofErr w:type="spellEnd"/>
-      <w:r>
-        <w:rPr>
-          <w:rFonts w:eastAsiaTheme="minorHAnsi" w:cstheme="minorBidi"/>
-          <w:szCs w:val="22"/>
-          <w:lang w:eastAsia="en-US"/>
-        </w:rPr>
-        <w:t xml:space="preserve">, </w:t>
-      </w:r>
-      <w:proofErr w:type="spellStart"/>
-      <w:r>
-        <w:rPr>
-          <w:rFonts w:eastAsiaTheme="minorHAnsi" w:cstheme="minorBidi"/>
-          <w:szCs w:val="22"/>
-          <w:lang w:eastAsia="en-US"/>
-        </w:rPr>
-        <w:t>de-de</w:t>
-      </w:r>
-      <w:proofErr w:type="spellEnd"/>
-      <w:r>
-        <w:rPr>
-          <w:rFonts w:eastAsiaTheme="minorHAnsi" w:cstheme="minorBidi"/>
-          <w:szCs w:val="22"/>
-          <w:lang w:eastAsia="en-US"/>
-        </w:rPr>
-        <w:t xml:space="preserve">, </w:t>
-      </w:r>
-      <w:proofErr w:type="spellStart"/>
-      <w:r>
-        <w:rPr>
-          <w:rFonts w:eastAsiaTheme="minorHAnsi" w:cstheme="minorBidi"/>
-          <w:szCs w:val="22"/>
-          <w:lang w:eastAsia="en-US"/>
-        </w:rPr>
-        <w:t>it-it</w:t>
-      </w:r>
-      <w:proofErr w:type="spellEnd"/>
-      <w:r>
-        <w:rPr>
-          <w:rFonts w:eastAsiaTheme="minorHAnsi" w:cstheme="minorBidi"/>
-          <w:szCs w:val="22"/>
-          <w:lang w:eastAsia="en-US"/>
-        </w:rPr>
-        <w:t>, ja-</w:t>
-      </w:r>
-      <w:proofErr w:type="spellStart"/>
-      <w:r>
-        <w:rPr>
-          <w:rFonts w:eastAsiaTheme="minorHAnsi" w:cstheme="minorBidi"/>
-          <w:szCs w:val="22"/>
-          <w:lang w:eastAsia="en-US"/>
-        </w:rPr>
-        <w:t>jp</w:t>
-      </w:r>
-      <w:proofErr w:type="spellEnd"/>
-      <w:r>
-        <w:rPr>
-          <w:rFonts w:eastAsiaTheme="minorHAnsi" w:cstheme="minorBidi"/>
-          <w:szCs w:val="22"/>
-          <w:lang w:eastAsia="en-US"/>
-        </w:rPr>
-        <w:t xml:space="preserve">, </w:t>
-      </w:r>
-      <w:proofErr w:type="spellStart"/>
-      <w:r>
-        <w:rPr>
-          <w:rFonts w:eastAsiaTheme="minorHAnsi" w:cstheme="minorBidi"/>
-          <w:szCs w:val="22"/>
-          <w:lang w:eastAsia="en-US"/>
-        </w:rPr>
-        <w:t>ko</w:t>
-      </w:r>
-      <w:proofErr w:type="spellEnd"/>
-      <w:r>
-        <w:rPr>
-          <w:rFonts w:eastAsiaTheme="minorHAnsi" w:cstheme="minorBidi"/>
-          <w:szCs w:val="22"/>
-          <w:lang w:eastAsia="en-US"/>
-        </w:rPr>
-        <w:t xml:space="preserve">-kr, </w:t>
-      </w:r>
-      <w:proofErr w:type="spellStart"/>
-      <w:r>
-        <w:rPr>
-          <w:rFonts w:eastAsiaTheme="minorHAnsi" w:cstheme="minorBidi"/>
-          <w:szCs w:val="22"/>
-          <w:lang w:eastAsia="en-US"/>
-        </w:rPr>
-        <w:t>pl-pl</w:t>
-      </w:r>
-      <w:proofErr w:type="spellEnd"/>
-      <w:r>
-        <w:rPr>
-          <w:rFonts w:eastAsiaTheme="minorHAnsi" w:cstheme="minorBidi"/>
-          <w:szCs w:val="22"/>
-          <w:lang w:eastAsia="en-US"/>
-        </w:rPr>
-        <w:t>, pt-</w:t>
-      </w:r>
-      <w:proofErr w:type="spellStart"/>
-      <w:r>
-        <w:rPr>
-          <w:rFonts w:eastAsiaTheme="minorHAnsi" w:cstheme="minorBidi"/>
-          <w:szCs w:val="22"/>
-          <w:lang w:eastAsia="en-US"/>
-        </w:rPr>
-        <w:t>br</w:t>
-      </w:r>
-      <w:proofErr w:type="spellEnd"/>
-      <w:r>
-        <w:rPr>
-          <w:rFonts w:eastAsiaTheme="minorHAnsi" w:cstheme="minorBidi"/>
-          <w:szCs w:val="22"/>
-          <w:lang w:eastAsia="en-US"/>
-        </w:rPr>
-        <w:t xml:space="preserve">, </w:t>
-      </w:r>
-      <w:proofErr w:type="spellStart"/>
-      <w:r>
-        <w:rPr>
-          <w:rFonts w:eastAsiaTheme="minorHAnsi" w:cstheme="minorBidi"/>
-          <w:szCs w:val="22"/>
-          <w:lang w:eastAsia="en-US"/>
-        </w:rPr>
-        <w:t>ru-ru</w:t>
-      </w:r>
-      <w:proofErr w:type="spellEnd"/>
-      <w:r>
-        <w:rPr>
-          <w:rFonts w:eastAsiaTheme="minorHAnsi" w:cstheme="minorBidi"/>
-          <w:szCs w:val="22"/>
-          <w:lang w:eastAsia="en-US"/>
-        </w:rPr>
-        <w:t xml:space="preserve"> y </w:t>
-      </w:r>
-      <w:proofErr w:type="spellStart"/>
-      <w:r>
-        <w:rPr>
-          <w:rFonts w:eastAsiaTheme="minorHAnsi" w:cstheme="minorBidi"/>
-          <w:szCs w:val="22"/>
-          <w:lang w:eastAsia="en-US"/>
-        </w:rPr>
-        <w:t>tr-tr</w:t>
-      </w:r>
-      <w:proofErr w:type="spellEnd"/>
-      <w:r>
-        <w:rPr>
-          <w:rFonts w:eastAsiaTheme="minorHAnsi" w:cstheme="minorBidi"/>
-          <w:szCs w:val="22"/>
-          <w:lang w:eastAsia="en-US"/>
-        </w:rPr>
-        <w:t>.</w:t>
+        <w:t>Otra manera de cambiar el idioma predeterminado es mediante la ejecución del instalador desde la línea de comandos. Por ejemplo, puede forzar al instalador a utilizar el inglés utilizando el comando siguiente: vs_installer.exe --locale en-US. El instalador recordará esta configuración cuando se ejecute la próxima vez. El instalador admite los siguientes tokens de idioma: zh-cn, zh-tw, cs-cz, en-us, es-es, fr-fr, de-de, it-it, ja-jp, ko-kr, pl-pl, pt-br, ru-ru y tr-tr.</w:t>
       </w:r>
     </w:p>
     <w:p>
@@ -10628,43 +9838,7 @@
           <w:szCs w:val="22"/>
           <w:lang w:eastAsia="en-US"/>
         </w:rPr>
-        <w:t>También el control de cuentas de usuario (</w:t>
-      </w:r>
-      <w:proofErr w:type="spellStart"/>
-      <w:r>
-        <w:rPr>
-          <w:rFonts w:eastAsiaTheme="minorHAnsi" w:cstheme="minorBidi"/>
-          <w:szCs w:val="22"/>
-          <w:lang w:eastAsia="en-US"/>
-        </w:rPr>
-        <w:t>User</w:t>
-      </w:r>
-      <w:proofErr w:type="spellEnd"/>
-      <w:r>
-        <w:rPr>
-          <w:rFonts w:eastAsiaTheme="minorHAnsi" w:cstheme="minorBidi"/>
-          <w:szCs w:val="22"/>
-          <w:lang w:eastAsia="en-US"/>
-        </w:rPr>
-        <w:t xml:space="preserve"> </w:t>
-      </w:r>
-      <w:proofErr w:type="spellStart"/>
-      <w:r>
-        <w:rPr>
-          <w:rFonts w:eastAsiaTheme="minorHAnsi" w:cstheme="minorBidi"/>
-          <w:szCs w:val="22"/>
-          <w:lang w:eastAsia="en-US"/>
-        </w:rPr>
-        <w:t>Account</w:t>
-      </w:r>
-      <w:proofErr w:type="spellEnd"/>
-      <w:r>
-        <w:rPr>
-          <w:rFonts w:eastAsiaTheme="minorHAnsi" w:cstheme="minorBidi"/>
-          <w:szCs w:val="22"/>
-          <w:lang w:eastAsia="en-US"/>
-        </w:rPr>
-        <w:t xml:space="preserve"> Control, UAC) puede interferir en la instalación, ya que limita los derechos de escritura en la unidad de disco C:\. Para saber cómo desactivar temporalmente el UCA puedes dirigirte a las páginas de </w:t>
+        <w:t>También el control de cuentas de usuario (User Account Control, UAC) puede interferir en la instalación, ya que limita los derechos de escritura en la unidad de disco C:\. Para saber cómo desactivar temporalmente el UCA puedes dirigirte a las páginas de </w:t>
       </w:r>
       <w:hyperlink r:id="rId63" w:anchor="1TC=windows-7" w:tgtFrame="_blank" w:tooltip="soporte de Microsoft" w:history="1">
         <w:r>
@@ -10947,43 +10121,7 @@
           <w:szCs w:val="22"/>
           <w:lang w:eastAsia="en-US"/>
         </w:rPr>
-        <w:t>En la rúbrica “</w:t>
-      </w:r>
-      <w:proofErr w:type="spellStart"/>
-      <w:r>
-        <w:rPr>
-          <w:rFonts w:eastAsiaTheme="minorHAnsi" w:cstheme="minorBidi"/>
-          <w:szCs w:val="22"/>
-          <w:lang w:eastAsia="en-US"/>
-        </w:rPr>
-        <w:t>Select</w:t>
-      </w:r>
-      <w:proofErr w:type="spellEnd"/>
-      <w:r>
-        <w:rPr>
-          <w:rFonts w:eastAsiaTheme="minorHAnsi" w:cstheme="minorBidi"/>
-          <w:szCs w:val="22"/>
-          <w:lang w:eastAsia="en-US"/>
-        </w:rPr>
-        <w:t xml:space="preserve"> </w:t>
-      </w:r>
-      <w:proofErr w:type="spellStart"/>
-      <w:r>
-        <w:rPr>
-          <w:rFonts w:eastAsiaTheme="minorHAnsi" w:cstheme="minorBidi"/>
-          <w:szCs w:val="22"/>
-          <w:lang w:eastAsia="en-US"/>
-        </w:rPr>
-        <w:t>components</w:t>
-      </w:r>
-      <w:proofErr w:type="spellEnd"/>
-      <w:r>
-        <w:rPr>
-          <w:rFonts w:eastAsiaTheme="minorHAnsi" w:cstheme="minorBidi"/>
-          <w:szCs w:val="22"/>
-          <w:lang w:eastAsia="en-US"/>
-        </w:rPr>
-        <w:t xml:space="preserve">” se pueden excluir de la instalación componentes aislados del paquete de software de XAMPP. Se recomienda la configuración estándar para un servidor de </w:t>
+        <w:t xml:space="preserve">En la rúbrica “Select components” se pueden excluir de la instalación componentes aislados del paquete de software de XAMPP. Se recomienda la configuración estándar para un servidor de </w:t>
       </w:r>
       <w:r>
         <w:rPr>
@@ -11084,43 +10222,7 @@
           <w:szCs w:val="22"/>
           <w:lang w:eastAsia="en-US"/>
         </w:rPr>
-        <w:t>En el cuadro de diálogo “</w:t>
-      </w:r>
-      <w:proofErr w:type="spellStart"/>
-      <w:r>
-        <w:rPr>
-          <w:rFonts w:eastAsiaTheme="minorHAnsi" w:cstheme="minorBidi"/>
-          <w:szCs w:val="22"/>
-          <w:lang w:eastAsia="en-US"/>
-        </w:rPr>
-        <w:t>Select</w:t>
-      </w:r>
-      <w:proofErr w:type="spellEnd"/>
-      <w:r>
-        <w:rPr>
-          <w:rFonts w:eastAsiaTheme="minorHAnsi" w:cstheme="minorBidi"/>
-          <w:szCs w:val="22"/>
-          <w:lang w:eastAsia="en-US"/>
-        </w:rPr>
-        <w:t xml:space="preserve"> </w:t>
-      </w:r>
-      <w:proofErr w:type="spellStart"/>
-      <w:r>
-        <w:rPr>
-          <w:rFonts w:eastAsiaTheme="minorHAnsi" w:cstheme="minorBidi"/>
-          <w:szCs w:val="22"/>
-          <w:lang w:eastAsia="en-US"/>
-        </w:rPr>
-        <w:t>Components</w:t>
-      </w:r>
-      <w:proofErr w:type="spellEnd"/>
-      <w:r>
-        <w:rPr>
-          <w:rFonts w:eastAsiaTheme="minorHAnsi" w:cstheme="minorBidi"/>
-          <w:szCs w:val="22"/>
-          <w:lang w:eastAsia="en-US"/>
-        </w:rPr>
-        <w:t>“ se pueden seleccionar o deseleccionar los componentes que se instalarán</w:t>
+        <w:t>En el cuadro de diálogo “Select Components“ se pueden seleccionar o deseleccionar los componentes que se instalarán</w:t>
       </w:r>
     </w:p>
     <w:p>
@@ -11374,18 +10476,8 @@
           <w:szCs w:val="22"/>
           <w:lang w:eastAsia="en-US"/>
         </w:rPr>
-        <w:t xml:space="preserve">A continuación da comienzo el proceso de instalación en el cual se descomprimen los elementos de software seleccionados y se instalan en el directorio que se ha definido en los </w:t>
-      </w:r>
-      <w:proofErr w:type="spellStart"/>
-      <w:r>
-        <w:rPr>
-          <w:rFonts w:eastAsiaTheme="minorHAnsi" w:cstheme="minorBidi"/>
-          <w:szCs w:val="22"/>
-          <w:lang w:eastAsia="en-US"/>
-        </w:rPr>
-        <w:t>preajustes</w:t>
-      </w:r>
-      <w:proofErr w:type="spellEnd"/>
+        <w:t>A continuación da comienzo el proceso de instalación en el cual se descomprimen los elementos de software seleccionados y se instalan en el directorio que se ha definido en los preajustes</w:t>
+      </w:r>
     </w:p>
     <w:p>
       <w:pPr>
@@ -11557,25 +10649,7 @@
           <w:szCs w:val="22"/>
           <w:lang w:eastAsia="en-US"/>
         </w:rPr>
-        <w:t>Una vez extraídos e instalados todos los componentes puedes cerrar el asistente con la tecla “</w:t>
-      </w:r>
-      <w:proofErr w:type="spellStart"/>
-      <w:r>
-        <w:rPr>
-          <w:rFonts w:eastAsiaTheme="minorHAnsi" w:cstheme="minorBidi"/>
-          <w:szCs w:val="22"/>
-          <w:lang w:eastAsia="en-US"/>
-        </w:rPr>
-        <w:t>Finish</w:t>
-      </w:r>
-      <w:proofErr w:type="spellEnd"/>
-      <w:r>
-        <w:rPr>
-          <w:rFonts w:eastAsiaTheme="minorHAnsi" w:cstheme="minorBidi"/>
-          <w:szCs w:val="22"/>
-          <w:lang w:eastAsia="en-US"/>
-        </w:rPr>
-        <w:t>”. Para acceder inmediatamente al panel de control solo es necesario marcar la casilla que pregunta si deseamos hacerlo.</w:t>
+        <w:t>Una vez extraídos e instalados todos los componentes puedes cerrar el asistente con la tecla “Finish”. Para acceder inmediatamente al panel de control solo es necesario marcar la casilla que pregunta si deseamos hacerlo.</w:t>
       </w:r>
     </w:p>
     <w:p>
@@ -11668,25 +10742,7 @@
           <w:szCs w:val="22"/>
           <w:lang w:eastAsia="en-US"/>
         </w:rPr>
-        <w:t>Haciendo clic en "</w:t>
-      </w:r>
-      <w:proofErr w:type="spellStart"/>
-      <w:r>
-        <w:rPr>
-          <w:rFonts w:eastAsiaTheme="minorHAnsi" w:cstheme="minorBidi"/>
-          <w:szCs w:val="22"/>
-          <w:lang w:eastAsia="en-US"/>
-        </w:rPr>
-        <w:t>Finish</w:t>
-      </w:r>
-      <w:proofErr w:type="spellEnd"/>
-      <w:r>
-        <w:rPr>
-          <w:rFonts w:eastAsiaTheme="minorHAnsi" w:cstheme="minorBidi"/>
-          <w:szCs w:val="22"/>
-          <w:lang w:eastAsia="en-US"/>
-        </w:rPr>
-        <w:t>" se cierra el asistente de instalación de XAMPP</w:t>
+        <w:t>Haciendo clic en "Finish" se cierra el asistente de instalación de XAMPP</w:t>
       </w:r>
     </w:p>
     <w:p>
@@ -11744,23 +10800,13 @@
           <w:lang w:eastAsia="en-US"/>
         </w:rPr>
       </w:pPr>
-      <w:proofErr w:type="spellStart"/>
       <w:r>
         <w:rPr>
           <w:rFonts w:eastAsiaTheme="minorHAnsi" w:cstheme="minorBidi"/>
           <w:szCs w:val="22"/>
           <w:lang w:eastAsia="en-US"/>
         </w:rPr>
-        <w:t>Config</w:t>
-      </w:r>
-      <w:proofErr w:type="spellEnd"/>
-      <w:r>
-        <w:rPr>
-          <w:rFonts w:eastAsiaTheme="minorHAnsi" w:cstheme="minorBidi"/>
-          <w:szCs w:val="22"/>
-          <w:lang w:eastAsia="en-US"/>
-        </w:rPr>
-        <w:t>: para configurar XAMPP así como otros componentes aislados.</w:t>
+        <w:t>Config: para configurar XAMPP así como otros componentes aislados.</w:t>
       </w:r>
     </w:p>
     <w:p>
@@ -11779,7 +10825,6 @@
         </w:rPr>
       </w:pPr>
       <w:hyperlink r:id="rId78" w:history="1">
-        <w:proofErr w:type="spellStart"/>
         <w:r>
           <w:rPr>
             <w:rFonts w:eastAsiaTheme="minorHAnsi" w:cstheme="minorBidi"/>
@@ -11788,7 +10833,6 @@
           </w:rPr>
           <w:t>Netstat</w:t>
         </w:r>
-        <w:proofErr w:type="spellEnd"/>
       </w:hyperlink>
       <w:r>
         <w:rPr>
@@ -11863,23 +10907,13 @@
           <w:lang w:eastAsia="en-US"/>
         </w:rPr>
       </w:pPr>
-      <w:proofErr w:type="spellStart"/>
       <w:r>
         <w:rPr>
           <w:rFonts w:eastAsiaTheme="minorHAnsi" w:cstheme="minorBidi"/>
           <w:szCs w:val="22"/>
           <w:lang w:eastAsia="en-US"/>
         </w:rPr>
-        <w:t>Services</w:t>
-      </w:r>
-      <w:proofErr w:type="spellEnd"/>
-      <w:r>
-        <w:rPr>
-          <w:rFonts w:eastAsiaTheme="minorHAnsi" w:cstheme="minorBidi"/>
-          <w:szCs w:val="22"/>
-          <w:lang w:eastAsia="en-US"/>
-        </w:rPr>
-        <w:t>: muestra todos los servicios en funcionamiento</w:t>
+        <w:t>Services: muestra todos los servicios en funcionamiento</w:t>
       </w:r>
     </w:p>
     <w:p>
@@ -11897,23 +10931,13 @@
           <w:lang w:eastAsia="en-US"/>
         </w:rPr>
       </w:pPr>
-      <w:proofErr w:type="spellStart"/>
       <w:r>
         <w:rPr>
           <w:rFonts w:eastAsiaTheme="minorHAnsi" w:cstheme="minorBidi"/>
           <w:szCs w:val="22"/>
           <w:lang w:eastAsia="en-US"/>
         </w:rPr>
-        <w:t>Help</w:t>
-      </w:r>
-      <w:proofErr w:type="spellEnd"/>
-      <w:r>
-        <w:rPr>
-          <w:rFonts w:eastAsiaTheme="minorHAnsi" w:cstheme="minorBidi"/>
-          <w:szCs w:val="22"/>
-          <w:lang w:eastAsia="en-US"/>
-        </w:rPr>
-        <w:t>: incluye enlaces a foros de usuarios</w:t>
+        <w:t>Help: incluye enlaces a foros de usuarios</w:t>
       </w:r>
     </w:p>
     <w:p>
@@ -11931,23 +10955,13 @@
           <w:lang w:eastAsia="en-US"/>
         </w:rPr>
       </w:pPr>
-      <w:proofErr w:type="spellStart"/>
       <w:r>
         <w:rPr>
           <w:rFonts w:eastAsiaTheme="minorHAnsi" w:cstheme="minorBidi"/>
           <w:szCs w:val="22"/>
           <w:lang w:eastAsia="en-US"/>
         </w:rPr>
-        <w:t>Quit</w:t>
-      </w:r>
-      <w:proofErr w:type="spellEnd"/>
-      <w:r>
-        <w:rPr>
-          <w:rFonts w:eastAsiaTheme="minorHAnsi" w:cstheme="minorBidi"/>
-          <w:szCs w:val="22"/>
-          <w:lang w:eastAsia="en-US"/>
-        </w:rPr>
-        <w:t>: se usar para salir del panel de control</w:t>
+        <w:t>Quit: se usar para salir del panel de control</w:t>
       </w:r>
     </w:p>
     <w:p>
@@ -12067,43 +11081,7 @@
           <w:szCs w:val="22"/>
           <w:lang w:eastAsia="en-US"/>
         </w:rPr>
-        <w:t>En la parte superior se pueden iniciar o interrumpir los módulos de XAMPP por separado mediante los comandos “</w:t>
-      </w:r>
-      <w:proofErr w:type="spellStart"/>
-      <w:r>
-        <w:rPr>
-          <w:rFonts w:eastAsiaTheme="minorHAnsi" w:cstheme="minorBidi"/>
-          <w:szCs w:val="22"/>
-          <w:lang w:eastAsia="en-US"/>
-        </w:rPr>
-        <w:t>Start</w:t>
-      </w:r>
-      <w:proofErr w:type="spellEnd"/>
-      <w:r>
-        <w:rPr>
-          <w:rFonts w:eastAsiaTheme="minorHAnsi" w:cstheme="minorBidi"/>
-          <w:szCs w:val="22"/>
-          <w:lang w:eastAsia="en-US"/>
-        </w:rPr>
-        <w:t>” y “Stop” bajo “</w:t>
-      </w:r>
-      <w:proofErr w:type="spellStart"/>
-      <w:r>
-        <w:rPr>
-          <w:rFonts w:eastAsiaTheme="minorHAnsi" w:cstheme="minorBidi"/>
-          <w:szCs w:val="22"/>
-          <w:lang w:eastAsia="en-US"/>
-        </w:rPr>
-        <w:t>Actions</w:t>
-      </w:r>
-      <w:proofErr w:type="spellEnd"/>
-      <w:r>
-        <w:rPr>
-          <w:rFonts w:eastAsiaTheme="minorHAnsi" w:cstheme="minorBidi"/>
-          <w:szCs w:val="22"/>
-          <w:lang w:eastAsia="en-US"/>
-        </w:rPr>
-        <w:t>”. Los módulos que se activaron aparecen marcados en verde. </w:t>
+        <w:t>En la parte superior se pueden iniciar o interrumpir los módulos de XAMPP por separado mediante los comandos “Start” y “Stop” bajo “Actions”. Los módulos que se activaron aparecen marcados en verde. </w:t>
       </w:r>
     </w:p>
     <w:p>
@@ -12374,18 +11352,9 @@
           <w:b/>
           <w:bCs/>
         </w:rPr>
-        <w:t xml:space="preserve">Instalar Visual </w:t>
-      </w:r>
-      <w:proofErr w:type="spellStart"/>
-      <w:r>
-        <w:rPr>
-          <w:b/>
-          <w:bCs/>
-        </w:rPr>
-        <w:t>Paradigm</w:t>
+        <w:t>Instalar Visual Paradigm</w:t>
       </w:r>
       <w:bookmarkEnd w:id="34"/>
-      <w:proofErr w:type="spellEnd"/>
     </w:p>
     <w:p>
       <w:pPr>
@@ -12397,15 +11366,7 @@
         <w:ind w:left="1020"/>
       </w:pPr>
       <w:r>
-        <w:t xml:space="preserve">Ejecute el descargado Visual </w:t>
-      </w:r>
-      <w:proofErr w:type="spellStart"/>
-      <w:r>
-        <w:t>Paradigmarchivo</w:t>
-      </w:r>
-      <w:proofErr w:type="spellEnd"/>
-      <w:r>
-        <w:t xml:space="preserve"> de instalación. El asistente de configuración aparece como se muestra a continuación.</w:t>
+        <w:t>Ejecute el descargado Visual Paradigmarchivo de instalación. El asistente de configuración aparece como se muestra a continuación.</w:t>
       </w:r>
     </w:p>
     <w:tbl>
@@ -12507,15 +11468,7 @@
               <w:jc w:val="center"/>
             </w:pPr>
             <w:r>
-              <w:t xml:space="preserve">Visual </w:t>
-            </w:r>
-            <w:proofErr w:type="spellStart"/>
-            <w:r>
-              <w:t>Paradigm</w:t>
-            </w:r>
-            <w:proofErr w:type="spellEnd"/>
-            <w:r>
-              <w:t> pantalla de bienvenida</w:t>
+              <w:t>Visual Paradigm pantalla de bienvenida</w:t>
             </w:r>
           </w:p>
         </w:tc>
@@ -12663,15 +11616,7 @@
         <w:ind w:left="1020"/>
       </w:pPr>
       <w:r>
-        <w:t xml:space="preserve">Especifique el directorio para la instalación Visual </w:t>
-      </w:r>
-      <w:proofErr w:type="spellStart"/>
-      <w:r>
-        <w:t>Paradigm</w:t>
-      </w:r>
-      <w:proofErr w:type="spellEnd"/>
-      <w:r>
-        <w:t>. Haga clic en Siguiente para pasar a la página siguiente.</w:t>
+        <w:t>Especifique el directorio para la instalación Visual Paradigm. Haga clic en Siguiente para pasar a la página siguiente.</w:t>
       </w:r>
     </w:p>
     <w:p>
@@ -12697,26 +11642,13 @@
         <w:ind w:left="1020"/>
       </w:pPr>
       <w:r>
-        <w:t xml:space="preserve">En la página Asociación de archivos, mantenga Visual </w:t>
-      </w:r>
-      <w:proofErr w:type="spellStart"/>
-      <w:r>
-        <w:t>Paradigm</w:t>
-      </w:r>
-      <w:proofErr w:type="spellEnd"/>
+        <w:t>En la página Asociación de archivos, mantenga Visual Paradigm</w:t>
+      </w:r>
       <w:r>
         <w:t xml:space="preserve"> </w:t>
       </w:r>
       <w:r>
-        <w:t>Proyecto (* .</w:t>
-      </w:r>
-      <w:proofErr w:type="spellStart"/>
-      <w:r>
-        <w:t>vpp</w:t>
-      </w:r>
-      <w:proofErr w:type="spellEnd"/>
-      <w:r>
-        <w:t>) comprobado si desea que su sistema pueda abrir el archivo del proyecto tras la ejecución directa (es decir, haga doble clic). Haga clic en Siguiente para iniciar el proceso de copia de archivos.</w:t>
+        <w:t>Proyecto (* .vpp) comprobado si desea que su sistema pueda abrir el archivo del proyecto tras la ejecución directa (es decir, haga doble clic). Haga clic en Siguiente para iniciar el proceso de copia de archivos.</w:t>
       </w:r>
     </w:p>
     <w:p>
@@ -12729,27 +11661,14 @@
         <w:ind w:left="1020"/>
       </w:pPr>
       <w:r>
-        <w:t xml:space="preserve">Al terminar, puede seleccionar si desea comenzar Visual </w:t>
-      </w:r>
-      <w:proofErr w:type="spellStart"/>
-      <w:r>
-        <w:t>Paradigmo</w:t>
-      </w:r>
-      <w:proofErr w:type="spellEnd"/>
-      <w:r>
-        <w:t xml:space="preserve"> no. Guardar</w:t>
+        <w:t>Al terminar, puede seleccionar si desea comenzar Visual Paradigmo no. Guardar</w:t>
       </w:r>
       <w:r>
         <w:t xml:space="preserve"> </w:t>
       </w:r>
       <w:r>
-        <w:t xml:space="preserve">Visual </w:t>
-      </w:r>
-      <w:proofErr w:type="spellStart"/>
-      <w:r>
-        <w:t>Paradigm</w:t>
-      </w:r>
-      <w:proofErr w:type="spellEnd"/>
+        <w:t>Visual Paradigm</w:t>
+      </w:r>
       <w:r>
         <w:t xml:space="preserve"> </w:t>
       </w:r>
@@ -12760,15 +11679,7 @@
         <w:t xml:space="preserve"> </w:t>
       </w:r>
       <w:r>
-        <w:t xml:space="preserve">Visual </w:t>
-      </w:r>
-      <w:proofErr w:type="spellStart"/>
-      <w:r>
-        <w:t>Paradigm</w:t>
-      </w:r>
-      <w:proofErr w:type="spellEnd"/>
-      <w:r>
-        <w:t> inmediatamente.</w:t>
+        <w:t>Visual Paradigm inmediatamente.</w:t>
       </w:r>
     </w:p>
     <w:p>
@@ -12830,10 +11741,10 @@
           <w:noProof/>
         </w:rPr>
         <w:drawing>
-          <wp:inline distT="0" distB="0" distL="0" distR="0" wp14:anchorId="0CA0F4BE" wp14:editId="4ED0154A">
-            <wp:extent cx="5943600" cy="4048125"/>
+          <wp:inline distT="0" distB="0" distL="0" distR="0" wp14:anchorId="1E3A68B7" wp14:editId="0E20FDFB">
+            <wp:extent cx="5943600" cy="6143625"/>
             <wp:effectExtent l="0" t="0" r="0" b="9525"/>
-            <wp:docPr id="13" name="Imagen 13"/>
+            <wp:docPr id="33" name="Imagen 33"/>
             <wp:cNvGraphicFramePr>
               <a:graphicFrameLocks xmlns:a="http://schemas.openxmlformats.org/drawingml/2006/main" noChangeAspect="1"/>
             </wp:cNvGraphicFramePr>
@@ -12862,7 +11773,7 @@
                   <pic:spPr bwMode="auto">
                     <a:xfrm>
                       <a:off x="0" y="0"/>
-                      <a:ext cx="5943600" cy="4048125"/>
+                      <a:ext cx="5943600" cy="6143625"/>
                     </a:xfrm>
                     <a:prstGeom prst="rect">
                       <a:avLst/>
@@ -13529,23 +12440,7 @@
               <w:cnfStyle w:val="000000000000" w:firstRow="0" w:lastRow="0" w:firstColumn="0" w:lastColumn="0" w:oddVBand="0" w:evenVBand="0" w:oddHBand="0" w:evenHBand="0" w:firstRowFirstColumn="0" w:firstRowLastColumn="0" w:lastRowFirstColumn="0" w:lastRowLastColumn="0"/>
             </w:pPr>
             <w:r>
-              <w:t xml:space="preserve">Ingresar </w:t>
-            </w:r>
-            <w:proofErr w:type="spellStart"/>
-            <w:r>
-              <w:t>login</w:t>
-            </w:r>
-            <w:proofErr w:type="spellEnd"/>
-            <w:r>
-              <w:t xml:space="preserve"> y </w:t>
-            </w:r>
-            <w:proofErr w:type="spellStart"/>
-            <w:r>
-              <w:t>password</w:t>
-            </w:r>
-            <w:proofErr w:type="spellEnd"/>
-            <w:r>
-              <w:t xml:space="preserve"> </w:t>
+              <w:t xml:space="preserve">Ingresar login y password </w:t>
             </w:r>
           </w:p>
         </w:tc>
@@ -13582,21 +12477,8 @@
               <w:cnfStyle w:val="000000000000" w:firstRow="0" w:lastRow="0" w:firstColumn="0" w:lastColumn="0" w:oddVBand="0" w:evenVBand="0" w:oddHBand="0" w:evenHBand="0" w:firstRowFirstColumn="0" w:firstRowLastColumn="0" w:lastRowFirstColumn="0" w:lastRowLastColumn="0"/>
             </w:pPr>
             <w:r>
-              <w:t xml:space="preserve">El sistema validara el </w:t>
-            </w:r>
-            <w:proofErr w:type="spellStart"/>
-            <w:r>
-              <w:t>login</w:t>
-            </w:r>
-            <w:proofErr w:type="spellEnd"/>
-            <w:r>
-              <w:t xml:space="preserve"> y el </w:t>
-            </w:r>
-            <w:proofErr w:type="spellStart"/>
-            <w:r>
-              <w:t>password</w:t>
-            </w:r>
-            <w:proofErr w:type="spellEnd"/>
+              <w:t>El sistema validara el login y el password</w:t>
+            </w:r>
           </w:p>
         </w:tc>
       </w:tr>
@@ -13674,13 +12556,8 @@
             <w:tcW w:w="2989" w:type="dxa"/>
           </w:tcPr>
           <w:p>
-            <w:proofErr w:type="spellStart"/>
-            <w:r>
-              <w:t>Pos</w:t>
-            </w:r>
-            <w:proofErr w:type="spellEnd"/>
-            <w:r>
-              <w:t xml:space="preserve"> Condición</w:t>
+            <w:r>
+              <w:t>Pos Condición</w:t>
             </w:r>
           </w:p>
         </w:tc>
@@ -13775,23 +12652,7 @@
               <w:cnfStyle w:val="000000000000" w:firstRow="0" w:lastRow="0" w:firstColumn="0" w:lastColumn="0" w:oddVBand="0" w:evenVBand="0" w:oddHBand="0" w:evenHBand="0" w:firstRowFirstColumn="0" w:firstRowLastColumn="0" w:lastRowFirstColumn="0" w:lastRowLastColumn="0"/>
             </w:pPr>
             <w:r>
-              <w:t xml:space="preserve">Si el </w:t>
-            </w:r>
-            <w:proofErr w:type="spellStart"/>
-            <w:r>
-              <w:t>login</w:t>
-            </w:r>
-            <w:proofErr w:type="spellEnd"/>
-            <w:r>
-              <w:t xml:space="preserve"> y el </w:t>
-            </w:r>
-            <w:proofErr w:type="spellStart"/>
-            <w:r>
-              <w:t>password</w:t>
-            </w:r>
-            <w:proofErr w:type="spellEnd"/>
-            <w:r>
-              <w:t xml:space="preserve"> no son correctos no podrá acceder al sistema</w:t>
+              <w:t>Si el login y el password no son correctos no podrá acceder al sistema</w:t>
             </w:r>
           </w:p>
         </w:tc>
@@ -13828,23 +12689,7 @@
               <w:cnfStyle w:val="000000000000" w:firstRow="0" w:lastRow="0" w:firstColumn="0" w:lastColumn="0" w:oddVBand="0" w:evenVBand="0" w:oddHBand="0" w:evenHBand="0" w:firstRowFirstColumn="0" w:firstRowLastColumn="0" w:lastRowFirstColumn="0" w:lastRowLastColumn="0"/>
             </w:pPr>
             <w:r>
-              <w:t xml:space="preserve">El sistema pedirá que ingrese el </w:t>
-            </w:r>
-            <w:proofErr w:type="spellStart"/>
-            <w:r>
-              <w:t>login</w:t>
-            </w:r>
-            <w:proofErr w:type="spellEnd"/>
-            <w:r>
-              <w:t xml:space="preserve"> y </w:t>
-            </w:r>
-            <w:proofErr w:type="spellStart"/>
-            <w:r>
-              <w:t>password</w:t>
-            </w:r>
-            <w:proofErr w:type="spellEnd"/>
-            <w:r>
-              <w:t xml:space="preserve"> de nuevo</w:t>
+              <w:t>El sistema pedirá que ingrese el login y password de nuevo</w:t>
             </w:r>
           </w:p>
         </w:tc>
@@ -13977,23 +12822,7 @@
               <w:cnfStyle w:val="000000000000" w:firstRow="0" w:lastRow="0" w:firstColumn="0" w:lastColumn="0" w:oddVBand="0" w:evenVBand="0" w:oddHBand="0" w:evenHBand="0" w:firstRowFirstColumn="0" w:firstRowLastColumn="0" w:lastRowFirstColumn="0" w:lastRowLastColumn="0"/>
             </w:pPr>
             <w:r>
-              <w:t xml:space="preserve">El administrador deberá de estar registrado primeramente para poder acceder al sistema y registrar al usuario dándole un </w:t>
-            </w:r>
-            <w:proofErr w:type="spellStart"/>
-            <w:r>
-              <w:t>login</w:t>
-            </w:r>
-            <w:proofErr w:type="spellEnd"/>
-            <w:r>
-              <w:t xml:space="preserve"> y </w:t>
-            </w:r>
-            <w:proofErr w:type="spellStart"/>
-            <w:r>
-              <w:t>password</w:t>
-            </w:r>
-            <w:proofErr w:type="spellEnd"/>
-            <w:r>
-              <w:t xml:space="preserve"> que será usado únicamente por el usuario que se le asigno dichos datos</w:t>
+              <w:t>El administrador deberá de estar registrado primeramente para poder acceder al sistema y registrar al usuario dándole un login y password que será usado únicamente por el usuario que se le asigno dichos datos</w:t>
             </w:r>
           </w:p>
         </w:tc>
@@ -14078,23 +12907,7 @@
               <w:cnfStyle w:val="000000000000" w:firstRow="0" w:lastRow="0" w:firstColumn="0" w:lastColumn="0" w:oddVBand="0" w:evenVBand="0" w:oddHBand="0" w:evenHBand="0" w:firstRowFirstColumn="0" w:firstRowLastColumn="0" w:lastRowFirstColumn="0" w:lastRowLastColumn="0"/>
             </w:pPr>
             <w:r>
-              <w:t xml:space="preserve">Para acceder al sistema el administrador debe tener un </w:t>
-            </w:r>
-            <w:proofErr w:type="spellStart"/>
-            <w:r>
-              <w:t>login</w:t>
-            </w:r>
-            <w:proofErr w:type="spellEnd"/>
-            <w:r>
-              <w:t xml:space="preserve"> y </w:t>
-            </w:r>
-            <w:proofErr w:type="spellStart"/>
-            <w:r>
-              <w:t>password</w:t>
-            </w:r>
-            <w:proofErr w:type="spellEnd"/>
-            <w:r>
-              <w:t xml:space="preserve"> únicos </w:t>
+              <w:t xml:space="preserve">Para acceder al sistema el administrador debe tener un login y password únicos </w:t>
             </w:r>
           </w:p>
         </w:tc>
@@ -14132,21 +12945,8 @@
               <w:cnfStyle w:val="000000000000" w:firstRow="0" w:lastRow="0" w:firstColumn="0" w:lastColumn="0" w:oddVBand="0" w:evenVBand="0" w:oddHBand="0" w:evenHBand="0" w:firstRowFirstColumn="0" w:firstRowLastColumn="0" w:lastRowFirstColumn="0" w:lastRowLastColumn="0"/>
             </w:pPr>
             <w:r>
-              <w:t xml:space="preserve">El sistema da acceso después de validado el </w:t>
-            </w:r>
-            <w:proofErr w:type="spellStart"/>
-            <w:r>
-              <w:t>login</w:t>
-            </w:r>
-            <w:proofErr w:type="spellEnd"/>
-            <w:r>
-              <w:t xml:space="preserve"> y </w:t>
-            </w:r>
-            <w:proofErr w:type="spellStart"/>
-            <w:r>
-              <w:t>password</w:t>
-            </w:r>
-            <w:proofErr w:type="spellEnd"/>
+              <w:t>El sistema da acceso después de validado el login y password</w:t>
+            </w:r>
           </w:p>
         </w:tc>
       </w:tr>
@@ -14221,23 +13021,7 @@
               <w:cnfStyle w:val="000000000000" w:firstRow="0" w:lastRow="0" w:firstColumn="0" w:lastColumn="0" w:oddVBand="0" w:evenVBand="0" w:oddHBand="0" w:evenHBand="0" w:firstRowFirstColumn="0" w:firstRowLastColumn="0" w:lastRowFirstColumn="0" w:lastRowLastColumn="0"/>
             </w:pPr>
             <w:r>
-              <w:t xml:space="preserve">El administrador registra a los usuarios asignándoles un </w:t>
-            </w:r>
-            <w:proofErr w:type="spellStart"/>
-            <w:r>
-              <w:t>login</w:t>
-            </w:r>
-            <w:proofErr w:type="spellEnd"/>
-            <w:r>
-              <w:t xml:space="preserve"> y </w:t>
-            </w:r>
-            <w:proofErr w:type="spellStart"/>
-            <w:r>
-              <w:t>password</w:t>
-            </w:r>
-            <w:proofErr w:type="spellEnd"/>
-            <w:r>
-              <w:t xml:space="preserve"> único</w:t>
+              <w:t>El administrador registra a los usuarios asignándoles un login y password único</w:t>
             </w:r>
           </w:p>
         </w:tc>
@@ -14249,13 +13033,8 @@
             <w:tcW w:w="2992" w:type="dxa"/>
           </w:tcPr>
           <w:p>
-            <w:proofErr w:type="spellStart"/>
-            <w:r>
-              <w:t>Pos</w:t>
-            </w:r>
-            <w:proofErr w:type="spellEnd"/>
-            <w:r>
-              <w:t xml:space="preserve"> Condición</w:t>
+            <w:r>
+              <w:t>Pos Condición</w:t>
             </w:r>
           </w:p>
         </w:tc>
@@ -14350,23 +13129,7 @@
               <w:cnfStyle w:val="000000000000" w:firstRow="0" w:lastRow="0" w:firstColumn="0" w:lastColumn="0" w:oddVBand="0" w:evenVBand="0" w:oddHBand="0" w:evenHBand="0" w:firstRowFirstColumn="0" w:firstRowLastColumn="0" w:lastRowFirstColumn="0" w:lastRowLastColumn="0"/>
             </w:pPr>
             <w:r>
-              <w:t xml:space="preserve">Si los datos de </w:t>
-            </w:r>
-            <w:proofErr w:type="spellStart"/>
-            <w:r>
-              <w:t>login</w:t>
-            </w:r>
-            <w:proofErr w:type="spellEnd"/>
-            <w:r>
-              <w:t xml:space="preserve"> y </w:t>
-            </w:r>
-            <w:proofErr w:type="spellStart"/>
-            <w:r>
-              <w:t>password</w:t>
-            </w:r>
-            <w:proofErr w:type="spellEnd"/>
-            <w:r>
-              <w:t xml:space="preserve"> no son válidos, el sistema informara al administrador para verificar y actualizar los datos.</w:t>
+              <w:t>Si los datos de login y password no son válidos, el sistema informara al administrador para verificar y actualizar los datos.</w:t>
             </w:r>
           </w:p>
         </w:tc>
@@ -14442,15 +13205,7 @@
               <w:cnfStyle w:val="000000000000" w:firstRow="0" w:lastRow="0" w:firstColumn="0" w:lastColumn="0" w:oddVBand="0" w:evenVBand="0" w:oddHBand="0" w:evenHBand="0" w:firstRowFirstColumn="0" w:firstRowLastColumn="0" w:lastRowFirstColumn="0" w:lastRowLastColumn="0"/>
             </w:pPr>
             <w:r>
-              <w:t xml:space="preserve">El administrador solicita cambio de </w:t>
-            </w:r>
-            <w:proofErr w:type="spellStart"/>
-            <w:r>
-              <w:t>password</w:t>
-            </w:r>
-            <w:proofErr w:type="spellEnd"/>
-            <w:r>
-              <w:t>.</w:t>
+              <w:t>El administrador solicita cambio de password.</w:t>
             </w:r>
           </w:p>
         </w:tc>
@@ -14488,15 +13243,7 @@
               <w:cnfStyle w:val="000000000000" w:firstRow="0" w:lastRow="0" w:firstColumn="0" w:lastColumn="0" w:oddVBand="0" w:evenVBand="0" w:oddHBand="0" w:evenHBand="0" w:firstRowFirstColumn="0" w:firstRowLastColumn="0" w:lastRowFirstColumn="0" w:lastRowLastColumn="0"/>
             </w:pPr>
             <w:r>
-              <w:t xml:space="preserve">El sistema solicita el correo registrado para enviar el </w:t>
-            </w:r>
-            <w:proofErr w:type="spellStart"/>
-            <w:r>
-              <w:t>password</w:t>
-            </w:r>
-            <w:proofErr w:type="spellEnd"/>
-            <w:r>
-              <w:t xml:space="preserve"> temporal.</w:t>
+              <w:t>El sistema solicita el correo registrado para enviar el password temporal.</w:t>
             </w:r>
           </w:p>
         </w:tc>
@@ -14715,23 +13462,7 @@
               <w:cnfStyle w:val="000000000000" w:firstRow="0" w:lastRow="0" w:firstColumn="0" w:lastColumn="0" w:oddVBand="0" w:evenVBand="0" w:oddHBand="0" w:evenHBand="0" w:firstRowFirstColumn="0" w:firstRowLastColumn="0" w:lastRowFirstColumn="0" w:lastRowLastColumn="0"/>
             </w:pPr>
             <w:r>
-              <w:t xml:space="preserve">Ingresar </w:t>
-            </w:r>
-            <w:proofErr w:type="spellStart"/>
-            <w:r>
-              <w:t>login</w:t>
-            </w:r>
-            <w:proofErr w:type="spellEnd"/>
-            <w:r>
-              <w:t xml:space="preserve"> y </w:t>
-            </w:r>
-            <w:proofErr w:type="spellStart"/>
-            <w:r>
-              <w:t>password</w:t>
-            </w:r>
-            <w:proofErr w:type="spellEnd"/>
-            <w:r>
-              <w:t xml:space="preserve"> </w:t>
+              <w:t xml:space="preserve">Ingresar login y password </w:t>
             </w:r>
           </w:p>
         </w:tc>
@@ -14768,21 +13499,8 @@
               <w:cnfStyle w:val="000000000000" w:firstRow="0" w:lastRow="0" w:firstColumn="0" w:lastColumn="0" w:oddVBand="0" w:evenVBand="0" w:oddHBand="0" w:evenHBand="0" w:firstRowFirstColumn="0" w:firstRowLastColumn="0" w:lastRowFirstColumn="0" w:lastRowLastColumn="0"/>
             </w:pPr>
             <w:r>
-              <w:t xml:space="preserve">El sistema validara el </w:t>
-            </w:r>
-            <w:proofErr w:type="spellStart"/>
-            <w:r>
-              <w:t>login</w:t>
-            </w:r>
-            <w:proofErr w:type="spellEnd"/>
-            <w:r>
-              <w:t xml:space="preserve"> y el </w:t>
-            </w:r>
-            <w:proofErr w:type="spellStart"/>
-            <w:r>
-              <w:t>password</w:t>
-            </w:r>
-            <w:proofErr w:type="spellEnd"/>
+              <w:t>El sistema validara el login y el password</w:t>
+            </w:r>
           </w:p>
         </w:tc>
       </w:tr>
@@ -14830,13 +13548,8 @@
             <w:tcW w:w="2989" w:type="dxa"/>
           </w:tcPr>
           <w:p>
-            <w:proofErr w:type="spellStart"/>
-            <w:r>
-              <w:t>Pos</w:t>
-            </w:r>
-            <w:proofErr w:type="spellEnd"/>
-            <w:r>
-              <w:t xml:space="preserve"> Condición</w:t>
+            <w:r>
+              <w:t>Pos Condición</w:t>
             </w:r>
           </w:p>
         </w:tc>
@@ -14931,23 +13644,7 @@
               <w:cnfStyle w:val="000000000000" w:firstRow="0" w:lastRow="0" w:firstColumn="0" w:lastColumn="0" w:oddVBand="0" w:evenVBand="0" w:oddHBand="0" w:evenHBand="0" w:firstRowFirstColumn="0" w:firstRowLastColumn="0" w:lastRowFirstColumn="0" w:lastRowLastColumn="0"/>
             </w:pPr>
             <w:r>
-              <w:t xml:space="preserve">Si el </w:t>
-            </w:r>
-            <w:proofErr w:type="spellStart"/>
-            <w:r>
-              <w:t>login</w:t>
-            </w:r>
-            <w:proofErr w:type="spellEnd"/>
-            <w:r>
-              <w:t xml:space="preserve"> y el </w:t>
-            </w:r>
-            <w:proofErr w:type="spellStart"/>
-            <w:r>
-              <w:t>password</w:t>
-            </w:r>
-            <w:proofErr w:type="spellEnd"/>
-            <w:r>
-              <w:t xml:space="preserve"> no son correctos no podrá acceder al sistema</w:t>
+              <w:t>Si el login y el password no son correctos no podrá acceder al sistema</w:t>
             </w:r>
           </w:p>
         </w:tc>
@@ -14984,23 +13681,7 @@
               <w:cnfStyle w:val="000000000000" w:firstRow="0" w:lastRow="0" w:firstColumn="0" w:lastColumn="0" w:oddVBand="0" w:evenVBand="0" w:oddHBand="0" w:evenHBand="0" w:firstRowFirstColumn="0" w:firstRowLastColumn="0" w:lastRowFirstColumn="0" w:lastRowLastColumn="0"/>
             </w:pPr>
             <w:r>
-              <w:t xml:space="preserve">El sistema pedirá que ingrese el </w:t>
-            </w:r>
-            <w:proofErr w:type="spellStart"/>
-            <w:r>
-              <w:t>login</w:t>
-            </w:r>
-            <w:proofErr w:type="spellEnd"/>
-            <w:r>
-              <w:t xml:space="preserve"> y </w:t>
-            </w:r>
-            <w:proofErr w:type="spellStart"/>
-            <w:r>
-              <w:t>password</w:t>
-            </w:r>
-            <w:proofErr w:type="spellEnd"/>
-            <w:r>
-              <w:t xml:space="preserve"> de nuevo con un máximo 5 veces</w:t>
+              <w:t>El sistema pedirá que ingrese el login y password de nuevo con un máximo 5 veces</w:t>
             </w:r>
           </w:p>
         </w:tc>
@@ -15218,23 +13899,7 @@
               <w:cnfStyle w:val="000000000000" w:firstRow="0" w:lastRow="0" w:firstColumn="0" w:lastColumn="0" w:oddVBand="0" w:evenVBand="0" w:oddHBand="0" w:evenHBand="0" w:firstRowFirstColumn="0" w:firstRowLastColumn="0" w:lastRowFirstColumn="0" w:lastRowLastColumn="0"/>
             </w:pPr>
             <w:r>
-              <w:t xml:space="preserve">Ingresar </w:t>
-            </w:r>
-            <w:proofErr w:type="spellStart"/>
-            <w:r>
-              <w:t>login</w:t>
-            </w:r>
-            <w:proofErr w:type="spellEnd"/>
-            <w:r>
-              <w:t xml:space="preserve"> y </w:t>
-            </w:r>
-            <w:proofErr w:type="spellStart"/>
-            <w:r>
-              <w:t>password</w:t>
-            </w:r>
-            <w:proofErr w:type="spellEnd"/>
-            <w:r>
-              <w:t xml:space="preserve"> únicos del administrador</w:t>
+              <w:t>Ingresar login y password únicos del administrador</w:t>
             </w:r>
           </w:p>
         </w:tc>
@@ -15271,21 +13936,8 @@
               <w:cnfStyle w:val="000000000000" w:firstRow="0" w:lastRow="0" w:firstColumn="0" w:lastColumn="0" w:oddVBand="0" w:evenVBand="0" w:oddHBand="0" w:evenHBand="0" w:firstRowFirstColumn="0" w:firstRowLastColumn="0" w:lastRowFirstColumn="0" w:lastRowLastColumn="0"/>
             </w:pPr>
             <w:r>
-              <w:t xml:space="preserve">El sistema validara el </w:t>
-            </w:r>
-            <w:proofErr w:type="spellStart"/>
-            <w:r>
-              <w:t>login</w:t>
-            </w:r>
-            <w:proofErr w:type="spellEnd"/>
-            <w:r>
-              <w:t xml:space="preserve"> y el </w:t>
-            </w:r>
-            <w:proofErr w:type="spellStart"/>
-            <w:r>
-              <w:t>password</w:t>
-            </w:r>
-            <w:proofErr w:type="spellEnd"/>
+              <w:t>El sistema validara el login y el password</w:t>
+            </w:r>
           </w:p>
         </w:tc>
       </w:tr>
@@ -15333,13 +13985,8 @@
             <w:tcW w:w="2989" w:type="dxa"/>
           </w:tcPr>
           <w:p>
-            <w:proofErr w:type="spellStart"/>
-            <w:r>
-              <w:t>Pos</w:t>
-            </w:r>
-            <w:proofErr w:type="spellEnd"/>
-            <w:r>
-              <w:t xml:space="preserve"> Condición</w:t>
+            <w:r>
+              <w:t>Pos Condición</w:t>
             </w:r>
           </w:p>
         </w:tc>
@@ -15434,23 +14081,7 @@
               <w:cnfStyle w:val="000000000000" w:firstRow="0" w:lastRow="0" w:firstColumn="0" w:lastColumn="0" w:oddVBand="0" w:evenVBand="0" w:oddHBand="0" w:evenHBand="0" w:firstRowFirstColumn="0" w:firstRowLastColumn="0" w:lastRowFirstColumn="0" w:lastRowLastColumn="0"/>
             </w:pPr>
             <w:r>
-              <w:t xml:space="preserve">Si el </w:t>
-            </w:r>
-            <w:proofErr w:type="spellStart"/>
-            <w:r>
-              <w:t>login</w:t>
-            </w:r>
-            <w:proofErr w:type="spellEnd"/>
-            <w:r>
-              <w:t xml:space="preserve"> y el </w:t>
-            </w:r>
-            <w:proofErr w:type="spellStart"/>
-            <w:r>
-              <w:t>password</w:t>
-            </w:r>
-            <w:proofErr w:type="spellEnd"/>
-            <w:r>
-              <w:t xml:space="preserve"> no son válidos no podrá acceder al sistema</w:t>
+              <w:t>Si el login y el password no son válidos no podrá acceder al sistema</w:t>
             </w:r>
           </w:p>
         </w:tc>
@@ -15487,21 +14118,8 @@
               <w:cnfStyle w:val="000000000000" w:firstRow="0" w:lastRow="0" w:firstColumn="0" w:lastColumn="0" w:oddVBand="0" w:evenVBand="0" w:oddHBand="0" w:evenHBand="0" w:firstRowFirstColumn="0" w:firstRowLastColumn="0" w:lastRowFirstColumn="0" w:lastRowLastColumn="0"/>
             </w:pPr>
             <w:r>
-              <w:t xml:space="preserve">El sistema pedirá que ingrese nuevamente el </w:t>
-            </w:r>
-            <w:proofErr w:type="spellStart"/>
-            <w:r>
-              <w:t>login</w:t>
-            </w:r>
-            <w:proofErr w:type="spellEnd"/>
-            <w:r>
-              <w:t xml:space="preserve"> y </w:t>
-            </w:r>
-            <w:proofErr w:type="spellStart"/>
-            <w:r>
-              <w:t>password</w:t>
-            </w:r>
-            <w:proofErr w:type="spellEnd"/>
+              <w:t>El sistema pedirá que ingrese nuevamente el login y password</w:t>
+            </w:r>
           </w:p>
         </w:tc>
       </w:tr>
@@ -15808,13 +14426,8 @@
             <w:tcW w:w="2989" w:type="dxa"/>
           </w:tcPr>
           <w:p>
-            <w:proofErr w:type="spellStart"/>
-            <w:r>
-              <w:t>Pos</w:t>
-            </w:r>
-            <w:proofErr w:type="spellEnd"/>
-            <w:r>
-              <w:t xml:space="preserve"> Condición</w:t>
+            <w:r>
+              <w:t>Pos Condición</w:t>
             </w:r>
           </w:p>
         </w:tc>
@@ -16173,23 +14786,7 @@
               <w:cnfStyle w:val="000000000000" w:firstRow="0" w:lastRow="0" w:firstColumn="0" w:lastColumn="0" w:oddVBand="0" w:evenVBand="0" w:oddHBand="0" w:evenHBand="0" w:firstRowFirstColumn="0" w:firstRowLastColumn="0" w:lastRowFirstColumn="0" w:lastRowLastColumn="0"/>
             </w:pPr>
             <w:r>
-              <w:t xml:space="preserve">ingresar </w:t>
-            </w:r>
-            <w:proofErr w:type="spellStart"/>
-            <w:r>
-              <w:t>login</w:t>
-            </w:r>
-            <w:proofErr w:type="spellEnd"/>
-            <w:r>
-              <w:t xml:space="preserve"> y </w:t>
-            </w:r>
-            <w:proofErr w:type="spellStart"/>
-            <w:r>
-              <w:t>password</w:t>
-            </w:r>
-            <w:proofErr w:type="spellEnd"/>
-            <w:r>
-              <w:t xml:space="preserve"> </w:t>
+              <w:t xml:space="preserve">ingresar login y password </w:t>
             </w:r>
           </w:p>
         </w:tc>
@@ -16226,21 +14823,8 @@
               <w:cnfStyle w:val="000000000000" w:firstRow="0" w:lastRow="0" w:firstColumn="0" w:lastColumn="0" w:oddVBand="0" w:evenVBand="0" w:oddHBand="0" w:evenHBand="0" w:firstRowFirstColumn="0" w:firstRowLastColumn="0" w:lastRowFirstColumn="0" w:lastRowLastColumn="0"/>
             </w:pPr>
             <w:r>
-              <w:t xml:space="preserve">El sistema valida el </w:t>
-            </w:r>
-            <w:proofErr w:type="spellStart"/>
-            <w:r>
-              <w:t>login</w:t>
-            </w:r>
-            <w:proofErr w:type="spellEnd"/>
-            <w:r>
-              <w:t xml:space="preserve"> y </w:t>
-            </w:r>
-            <w:proofErr w:type="spellStart"/>
-            <w:r>
-              <w:t>password</w:t>
-            </w:r>
-            <w:proofErr w:type="spellEnd"/>
+              <w:t>El sistema valida el login y password</w:t>
+            </w:r>
           </w:p>
         </w:tc>
       </w:tr>
@@ -16288,13 +14872,8 @@
             <w:tcW w:w="2989" w:type="dxa"/>
           </w:tcPr>
           <w:p>
-            <w:proofErr w:type="spellStart"/>
-            <w:r>
-              <w:t>Pos</w:t>
-            </w:r>
-            <w:proofErr w:type="spellEnd"/>
-            <w:r>
-              <w:t xml:space="preserve"> Condición</w:t>
+            <w:r>
+              <w:t>Pos Condición</w:t>
             </w:r>
           </w:p>
         </w:tc>
@@ -16564,23 +15143,7 @@
               <w:cnfStyle w:val="000000000000" w:firstRow="0" w:lastRow="0" w:firstColumn="0" w:lastColumn="0" w:oddVBand="0" w:evenVBand="0" w:oddHBand="0" w:evenHBand="0" w:firstRowFirstColumn="0" w:firstRowLastColumn="0" w:lastRowFirstColumn="0" w:lastRowLastColumn="0"/>
             </w:pPr>
             <w:r>
-              <w:t xml:space="preserve">El administrador tendrá que estar registrado en el sistema con un </w:t>
-            </w:r>
-            <w:proofErr w:type="spellStart"/>
-            <w:r>
-              <w:t>login</w:t>
-            </w:r>
-            <w:proofErr w:type="spellEnd"/>
-            <w:r>
-              <w:t xml:space="preserve"> y </w:t>
-            </w:r>
-            <w:proofErr w:type="spellStart"/>
-            <w:r>
-              <w:t>password</w:t>
-            </w:r>
-            <w:proofErr w:type="spellEnd"/>
-            <w:r>
-              <w:t xml:space="preserve"> únicos</w:t>
+              <w:t>El administrador tendrá que estar registrado en el sistema con un login y password únicos</w:t>
             </w:r>
           </w:p>
         </w:tc>
@@ -16664,23 +15227,7 @@
               <w:cnfStyle w:val="000000000000" w:firstRow="0" w:lastRow="0" w:firstColumn="0" w:lastColumn="0" w:oddVBand="0" w:evenVBand="0" w:oddHBand="0" w:evenHBand="0" w:firstRowFirstColumn="0" w:firstRowLastColumn="0" w:lastRowFirstColumn="0" w:lastRowLastColumn="0"/>
             </w:pPr>
             <w:r>
-              <w:t xml:space="preserve">Ingresar </w:t>
-            </w:r>
-            <w:proofErr w:type="spellStart"/>
-            <w:r>
-              <w:t>login</w:t>
-            </w:r>
-            <w:proofErr w:type="spellEnd"/>
-            <w:r>
-              <w:t xml:space="preserve"> y </w:t>
-            </w:r>
-            <w:proofErr w:type="spellStart"/>
-            <w:r>
-              <w:t>password</w:t>
-            </w:r>
-            <w:proofErr w:type="spellEnd"/>
-            <w:r>
-              <w:t xml:space="preserve"> únicos del administrador</w:t>
+              <w:t>Ingresar login y password únicos del administrador</w:t>
             </w:r>
           </w:p>
         </w:tc>
@@ -16717,21 +15264,8 @@
               <w:cnfStyle w:val="000000000000" w:firstRow="0" w:lastRow="0" w:firstColumn="0" w:lastColumn="0" w:oddVBand="0" w:evenVBand="0" w:oddHBand="0" w:evenHBand="0" w:firstRowFirstColumn="0" w:firstRowLastColumn="0" w:lastRowFirstColumn="0" w:lastRowLastColumn="0"/>
             </w:pPr>
             <w:r>
-              <w:t xml:space="preserve">El sistema validara el </w:t>
-            </w:r>
-            <w:proofErr w:type="spellStart"/>
-            <w:r>
-              <w:t>login</w:t>
-            </w:r>
-            <w:proofErr w:type="spellEnd"/>
-            <w:r>
-              <w:t xml:space="preserve"> y el </w:t>
-            </w:r>
-            <w:proofErr w:type="spellStart"/>
-            <w:r>
-              <w:t>password</w:t>
-            </w:r>
-            <w:proofErr w:type="spellEnd"/>
+              <w:t>El sistema validara el login y el password</w:t>
+            </w:r>
           </w:p>
         </w:tc>
       </w:tr>
@@ -16779,13 +15313,8 @@
             <w:tcW w:w="2989" w:type="dxa"/>
           </w:tcPr>
           <w:p>
-            <w:proofErr w:type="spellStart"/>
-            <w:r>
-              <w:t>Pos</w:t>
-            </w:r>
-            <w:proofErr w:type="spellEnd"/>
-            <w:r>
-              <w:t xml:space="preserve"> Condición</w:t>
+            <w:r>
+              <w:t>Pos Condición</w:t>
             </w:r>
           </w:p>
         </w:tc>
@@ -17144,21 +15673,8 @@
               <w:cnfStyle w:val="000000000000" w:firstRow="0" w:lastRow="0" w:firstColumn="0" w:lastColumn="0" w:oddVBand="0" w:evenVBand="0" w:oddHBand="0" w:evenHBand="0" w:firstRowFirstColumn="0" w:firstRowLastColumn="0" w:lastRowFirstColumn="0" w:lastRowLastColumn="0"/>
             </w:pPr>
             <w:r>
-              <w:t xml:space="preserve">El administrador ingresa su </w:t>
-            </w:r>
-            <w:proofErr w:type="spellStart"/>
-            <w:r>
-              <w:t>login</w:t>
-            </w:r>
-            <w:proofErr w:type="spellEnd"/>
-            <w:r>
-              <w:t xml:space="preserve"> y </w:t>
-            </w:r>
-            <w:proofErr w:type="spellStart"/>
-            <w:r>
-              <w:t>password</w:t>
-            </w:r>
-            <w:proofErr w:type="spellEnd"/>
+              <w:t>El administrador ingresa su login y password</w:t>
+            </w:r>
           </w:p>
         </w:tc>
       </w:tr>
@@ -17243,13 +15759,8 @@
             <w:tcW w:w="2989" w:type="dxa"/>
           </w:tcPr>
           <w:p>
-            <w:proofErr w:type="spellStart"/>
-            <w:r>
-              <w:t>Pos</w:t>
-            </w:r>
-            <w:proofErr w:type="spellEnd"/>
-            <w:r>
-              <w:t xml:space="preserve"> Condición</w:t>
+            <w:r>
+              <w:t>Pos Condición</w:t>
             </w:r>
           </w:p>
         </w:tc>
@@ -17381,21 +15892,8 @@
               <w:cnfStyle w:val="000000000000" w:firstRow="0" w:lastRow="0" w:firstColumn="0" w:lastColumn="0" w:oddVBand="0" w:evenVBand="0" w:oddHBand="0" w:evenHBand="0" w:firstRowFirstColumn="0" w:firstRowLastColumn="0" w:lastRowFirstColumn="0" w:lastRowLastColumn="0"/>
             </w:pPr>
             <w:r>
-              <w:t xml:space="preserve">El sistema le pedirá que ingrese o través su </w:t>
-            </w:r>
-            <w:proofErr w:type="spellStart"/>
-            <w:r>
-              <w:t>login</w:t>
-            </w:r>
-            <w:proofErr w:type="spellEnd"/>
-            <w:r>
-              <w:t xml:space="preserve"> y </w:t>
-            </w:r>
-            <w:proofErr w:type="spellStart"/>
-            <w:r>
-              <w:t>password</w:t>
-            </w:r>
-            <w:proofErr w:type="spellEnd"/>
+              <w:t>El sistema le pedirá que ingrese o través su login y password</w:t>
+            </w:r>
           </w:p>
         </w:tc>
       </w:tr>
@@ -17620,21 +16118,8 @@
               <w:cnfStyle w:val="000000000000" w:firstRow="0" w:lastRow="0" w:firstColumn="0" w:lastColumn="0" w:oddVBand="0" w:evenVBand="0" w:oddHBand="0" w:evenHBand="0" w:firstRowFirstColumn="0" w:firstRowLastColumn="0" w:lastRowFirstColumn="0" w:lastRowLastColumn="0"/>
             </w:pPr>
             <w:r>
-              <w:t xml:space="preserve">El administrador ingresa el </w:t>
-            </w:r>
-            <w:proofErr w:type="spellStart"/>
-            <w:r>
-              <w:t>login</w:t>
-            </w:r>
-            <w:proofErr w:type="spellEnd"/>
-            <w:r>
-              <w:t xml:space="preserve"> y </w:t>
-            </w:r>
-            <w:proofErr w:type="spellStart"/>
-            <w:r>
-              <w:t>password</w:t>
-            </w:r>
-            <w:proofErr w:type="spellEnd"/>
+              <w:t>El administrador ingresa el login y password</w:t>
+            </w:r>
           </w:p>
         </w:tc>
       </w:tr>
@@ -17670,21 +16155,8 @@
               <w:cnfStyle w:val="000000000000" w:firstRow="0" w:lastRow="0" w:firstColumn="0" w:lastColumn="0" w:oddVBand="0" w:evenVBand="0" w:oddHBand="0" w:evenHBand="0" w:firstRowFirstColumn="0" w:firstRowLastColumn="0" w:lastRowFirstColumn="0" w:lastRowLastColumn="0"/>
             </w:pPr>
             <w:r>
-              <w:t xml:space="preserve">El sistema valida el </w:t>
-            </w:r>
-            <w:proofErr w:type="spellStart"/>
-            <w:r>
-              <w:t>login</w:t>
-            </w:r>
-            <w:proofErr w:type="spellEnd"/>
-            <w:r>
-              <w:t xml:space="preserve"> y </w:t>
-            </w:r>
-            <w:proofErr w:type="spellStart"/>
-            <w:r>
-              <w:t>password</w:t>
-            </w:r>
-            <w:proofErr w:type="spellEnd"/>
+              <w:t>El sistema valida el login y password</w:t>
+            </w:r>
           </w:p>
         </w:tc>
       </w:tr>
@@ -17732,13 +16204,8 @@
             <w:tcW w:w="2989" w:type="dxa"/>
           </w:tcPr>
           <w:p>
-            <w:proofErr w:type="spellStart"/>
-            <w:r>
-              <w:t>Pos</w:t>
-            </w:r>
-            <w:proofErr w:type="spellEnd"/>
-            <w:r>
-              <w:t xml:space="preserve"> Condición</w:t>
+            <w:r>
+              <w:t>Pos Condición</w:t>
             </w:r>
           </w:p>
         </w:tc>
@@ -18103,21 +16570,8 @@
               <w:cnfStyle w:val="000000000000" w:firstRow="0" w:lastRow="0" w:firstColumn="0" w:lastColumn="0" w:oddVBand="0" w:evenVBand="0" w:oddHBand="0" w:evenHBand="0" w:firstRowFirstColumn="0" w:firstRowLastColumn="0" w:lastRowFirstColumn="0" w:lastRowLastColumn="0"/>
             </w:pPr>
             <w:r>
-              <w:t xml:space="preserve">Crear </w:t>
-            </w:r>
-            <w:proofErr w:type="spellStart"/>
-            <w:r>
-              <w:t>login</w:t>
-            </w:r>
-            <w:proofErr w:type="spellEnd"/>
-            <w:r>
-              <w:t xml:space="preserve"> y </w:t>
-            </w:r>
-            <w:proofErr w:type="spellStart"/>
-            <w:r>
-              <w:t>password</w:t>
-            </w:r>
-            <w:proofErr w:type="spellEnd"/>
+              <w:t>Crear login y password</w:t>
+            </w:r>
           </w:p>
         </w:tc>
       </w:tr>
@@ -18202,13 +16656,8 @@
             <w:tcW w:w="2989" w:type="dxa"/>
           </w:tcPr>
           <w:p>
-            <w:proofErr w:type="spellStart"/>
-            <w:r>
-              <w:t>Pos</w:t>
-            </w:r>
-            <w:proofErr w:type="spellEnd"/>
-            <w:r>
-              <w:t xml:space="preserve"> Condición</w:t>
+            <w:r>
+              <w:t>Pos Condición</w:t>
             </w:r>
           </w:p>
         </w:tc>
@@ -18303,23 +16752,7 @@
               <w:cnfStyle w:val="000000000000" w:firstRow="0" w:lastRow="0" w:firstColumn="0" w:lastColumn="0" w:oddVBand="0" w:evenVBand="0" w:oddHBand="0" w:evenHBand="0" w:firstRowFirstColumn="0" w:firstRowLastColumn="0" w:lastRowFirstColumn="0" w:lastRowLastColumn="0"/>
             </w:pPr>
             <w:r>
-              <w:t xml:space="preserve">Si el </w:t>
-            </w:r>
-            <w:proofErr w:type="spellStart"/>
-            <w:r>
-              <w:t>login</w:t>
-            </w:r>
-            <w:proofErr w:type="spellEnd"/>
-            <w:r>
-              <w:t xml:space="preserve"> y el </w:t>
-            </w:r>
-            <w:proofErr w:type="spellStart"/>
-            <w:r>
-              <w:t>password</w:t>
-            </w:r>
-            <w:proofErr w:type="spellEnd"/>
-            <w:r>
-              <w:t xml:space="preserve"> son incorrectos no podrá acceder al sistema</w:t>
+              <w:t>Si el login y el password son incorrectos no podrá acceder al sistema</w:t>
             </w:r>
           </w:p>
         </w:tc>
@@ -18578,23 +17011,7 @@
               <w:cnfStyle w:val="000000000000" w:firstRow="0" w:lastRow="0" w:firstColumn="0" w:lastColumn="0" w:oddVBand="0" w:evenVBand="0" w:oddHBand="0" w:evenHBand="0" w:firstRowFirstColumn="0" w:firstRowLastColumn="0" w:lastRowFirstColumn="0" w:lastRowLastColumn="0"/>
             </w:pPr>
             <w:r>
-              <w:t xml:space="preserve">Ingresa </w:t>
-            </w:r>
-            <w:proofErr w:type="spellStart"/>
-            <w:r>
-              <w:t>login</w:t>
-            </w:r>
-            <w:proofErr w:type="spellEnd"/>
-            <w:r>
-              <w:t xml:space="preserve"> y </w:t>
-            </w:r>
-            <w:proofErr w:type="spellStart"/>
-            <w:r>
-              <w:t>password</w:t>
-            </w:r>
-            <w:proofErr w:type="spellEnd"/>
-            <w:r>
-              <w:t xml:space="preserve"> al sistema</w:t>
+              <w:t>Ingresa login y password al sistema</w:t>
             </w:r>
           </w:p>
         </w:tc>
@@ -18631,21 +17048,8 @@
               <w:cnfStyle w:val="000000000000" w:firstRow="0" w:lastRow="0" w:firstColumn="0" w:lastColumn="0" w:oddVBand="0" w:evenVBand="0" w:oddHBand="0" w:evenHBand="0" w:firstRowFirstColumn="0" w:firstRowLastColumn="0" w:lastRowFirstColumn="0" w:lastRowLastColumn="0"/>
             </w:pPr>
             <w:r>
-              <w:t xml:space="preserve">El sistema validara el </w:t>
-            </w:r>
-            <w:proofErr w:type="spellStart"/>
-            <w:r>
-              <w:t>login</w:t>
-            </w:r>
-            <w:proofErr w:type="spellEnd"/>
-            <w:r>
-              <w:t xml:space="preserve"> y el </w:t>
-            </w:r>
-            <w:proofErr w:type="spellStart"/>
-            <w:r>
-              <w:t>password</w:t>
-            </w:r>
-            <w:proofErr w:type="spellEnd"/>
+              <w:t>El sistema validara el login y el password</w:t>
+            </w:r>
           </w:p>
         </w:tc>
       </w:tr>
@@ -18693,13 +17097,8 @@
             <w:tcW w:w="2989" w:type="dxa"/>
           </w:tcPr>
           <w:p>
-            <w:proofErr w:type="spellStart"/>
-            <w:r>
-              <w:t>Pos</w:t>
-            </w:r>
-            <w:proofErr w:type="spellEnd"/>
-            <w:r>
-              <w:t xml:space="preserve"> Condición</w:t>
+            <w:r>
+              <w:t>Pos Condición</w:t>
             </w:r>
           </w:p>
         </w:tc>
@@ -18794,23 +17193,7 @@
               <w:cnfStyle w:val="000000000000" w:firstRow="0" w:lastRow="0" w:firstColumn="0" w:lastColumn="0" w:oddVBand="0" w:evenVBand="0" w:oddHBand="0" w:evenHBand="0" w:firstRowFirstColumn="0" w:firstRowLastColumn="0" w:lastRowFirstColumn="0" w:lastRowLastColumn="0"/>
             </w:pPr>
             <w:r>
-              <w:t xml:space="preserve">Si el </w:t>
-            </w:r>
-            <w:proofErr w:type="spellStart"/>
-            <w:r>
-              <w:t>login</w:t>
-            </w:r>
-            <w:proofErr w:type="spellEnd"/>
-            <w:r>
-              <w:t xml:space="preserve"> y el </w:t>
-            </w:r>
-            <w:proofErr w:type="spellStart"/>
-            <w:r>
-              <w:t>password</w:t>
-            </w:r>
-            <w:proofErr w:type="spellEnd"/>
-            <w:r>
-              <w:t xml:space="preserve"> no son válidos no podrá ingresar</w:t>
+              <w:t>Si el login y el password no son válidos no podrá ingresar</w:t>
             </w:r>
           </w:p>
         </w:tc>
@@ -18847,21 +17230,8 @@
               <w:cnfStyle w:val="000000000000" w:firstRow="0" w:lastRow="0" w:firstColumn="0" w:lastColumn="0" w:oddVBand="0" w:evenVBand="0" w:oddHBand="0" w:evenHBand="0" w:firstRowFirstColumn="0" w:firstRowLastColumn="0" w:lastRowFirstColumn="0" w:lastRowLastColumn="0"/>
             </w:pPr>
             <w:r>
-              <w:t xml:space="preserve">El sistema pedirá que ingrese nuevamente el </w:t>
-            </w:r>
-            <w:proofErr w:type="spellStart"/>
-            <w:r>
-              <w:t>login</w:t>
-            </w:r>
-            <w:proofErr w:type="spellEnd"/>
-            <w:r>
-              <w:t xml:space="preserve"> y </w:t>
-            </w:r>
-            <w:proofErr w:type="spellStart"/>
-            <w:r>
-              <w:t>password</w:t>
-            </w:r>
-            <w:proofErr w:type="spellEnd"/>
+              <w:t>El sistema pedirá que ingrese nuevamente el login y password</w:t>
+            </w:r>
           </w:p>
         </w:tc>
       </w:tr>
@@ -19165,13 +17535,8 @@
             <w:tcW w:w="2989" w:type="dxa"/>
           </w:tcPr>
           <w:p>
-            <w:proofErr w:type="spellStart"/>
-            <w:r>
-              <w:t>Pos</w:t>
-            </w:r>
-            <w:proofErr w:type="spellEnd"/>
-            <w:r>
-              <w:t xml:space="preserve"> Condición</w:t>
+            <w:r>
+              <w:t>Pos Condición</w:t>
             </w:r>
           </w:p>
         </w:tc>
@@ -19540,21 +17905,8 @@
               <w:cnfStyle w:val="000000000000" w:firstRow="0" w:lastRow="0" w:firstColumn="0" w:lastColumn="0" w:oddVBand="0" w:evenVBand="0" w:oddHBand="0" w:evenHBand="0" w:firstRowFirstColumn="0" w:firstRowLastColumn="0" w:lastRowFirstColumn="0" w:lastRowLastColumn="0"/>
             </w:pPr>
             <w:r>
-              <w:t xml:space="preserve">El empleado debe ingresar su </w:t>
-            </w:r>
-            <w:proofErr w:type="spellStart"/>
-            <w:r>
-              <w:t>login</w:t>
-            </w:r>
-            <w:proofErr w:type="spellEnd"/>
-            <w:r>
-              <w:t xml:space="preserve"> y </w:t>
-            </w:r>
-            <w:proofErr w:type="spellStart"/>
-            <w:r>
-              <w:t>password</w:t>
-            </w:r>
-            <w:proofErr w:type="spellEnd"/>
+              <w:t>El empleado debe ingresar su login y password</w:t>
+            </w:r>
           </w:p>
         </w:tc>
       </w:tr>
@@ -19639,13 +17991,8 @@
             <w:tcW w:w="2989" w:type="dxa"/>
           </w:tcPr>
           <w:p>
-            <w:proofErr w:type="spellStart"/>
-            <w:r>
-              <w:t>Pos</w:t>
-            </w:r>
-            <w:proofErr w:type="spellEnd"/>
-            <w:r>
-              <w:t xml:space="preserve"> Condición</w:t>
+            <w:r>
+              <w:t>Pos Condición</w:t>
             </w:r>
           </w:p>
         </w:tc>
@@ -20005,21 +18352,8 @@
               <w:cnfStyle w:val="000000000000" w:firstRow="0" w:lastRow="0" w:firstColumn="0" w:lastColumn="0" w:oddVBand="0" w:evenVBand="0" w:oddHBand="0" w:evenHBand="0" w:firstRowFirstColumn="0" w:firstRowLastColumn="0" w:lastRowFirstColumn="0" w:lastRowLastColumn="0"/>
             </w:pPr>
             <w:r>
-              <w:t xml:space="preserve">Ingresar el </w:t>
-            </w:r>
-            <w:proofErr w:type="spellStart"/>
-            <w:r>
-              <w:t>login</w:t>
-            </w:r>
-            <w:proofErr w:type="spellEnd"/>
-            <w:r>
-              <w:t xml:space="preserve"> y </w:t>
-            </w:r>
-            <w:proofErr w:type="spellStart"/>
-            <w:r>
-              <w:t>password</w:t>
-            </w:r>
-            <w:proofErr w:type="spellEnd"/>
+              <w:t>Ingresar el login y password</w:t>
+            </w:r>
           </w:p>
         </w:tc>
       </w:tr>
@@ -20055,21 +18389,8 @@
               <w:cnfStyle w:val="000000000000" w:firstRow="0" w:lastRow="0" w:firstColumn="0" w:lastColumn="0" w:oddVBand="0" w:evenVBand="0" w:oddHBand="0" w:evenHBand="0" w:firstRowFirstColumn="0" w:firstRowLastColumn="0" w:lastRowFirstColumn="0" w:lastRowLastColumn="0"/>
             </w:pPr>
             <w:r>
-              <w:t xml:space="preserve">El sistema valida el </w:t>
-            </w:r>
-            <w:proofErr w:type="spellStart"/>
-            <w:r>
-              <w:t>login</w:t>
-            </w:r>
-            <w:proofErr w:type="spellEnd"/>
-            <w:r>
-              <w:t xml:space="preserve"> y </w:t>
-            </w:r>
-            <w:proofErr w:type="spellStart"/>
-            <w:r>
-              <w:t>password</w:t>
-            </w:r>
-            <w:proofErr w:type="spellEnd"/>
+              <w:t>El sistema valida el login y password</w:t>
+            </w:r>
           </w:p>
         </w:tc>
       </w:tr>
@@ -20117,13 +18438,8 @@
             <w:tcW w:w="2989" w:type="dxa"/>
           </w:tcPr>
           <w:p>
-            <w:proofErr w:type="spellStart"/>
-            <w:r>
-              <w:t>Pos</w:t>
-            </w:r>
-            <w:proofErr w:type="spellEnd"/>
-            <w:r>
-              <w:t xml:space="preserve"> Condición</w:t>
+            <w:r>
+              <w:t>Pos Condición</w:t>
             </w:r>
           </w:p>
         </w:tc>
@@ -20567,13 +18883,8 @@
             <w:tcW w:w="2989" w:type="dxa"/>
           </w:tcPr>
           <w:p>
-            <w:proofErr w:type="spellStart"/>
-            <w:r>
-              <w:t>Pos</w:t>
-            </w:r>
-            <w:proofErr w:type="spellEnd"/>
-            <w:r>
-              <w:t xml:space="preserve"> Condición</w:t>
+            <w:r>
+              <w:t>Pos Condición</w:t>
             </w:r>
           </w:p>
         </w:tc>
@@ -24270,6 +22581,7 @@
   <w:style w:type="character" w:default="1" w:styleId="Fuentedeprrafopredeter">
     <w:name w:val="Default Paragraph Font"/>
     <w:uiPriority w:val="1"/>
+    <w:semiHidden/>
     <w:unhideWhenUsed/>
   </w:style>
   <w:style w:type="table" w:default="1" w:styleId="Tablanormal">

</xml_diff>